<commit_message>
Updated "SERIS_UM.docx" system's screen shots.
</commit_message>
<xml_diff>
--- a/TECH/USER/UG/WORK IN PROGRESS/SERIS_UM.docx
+++ b/TECH/USER/UG/WORK IN PROGRESS/SERIS_UM.docx
@@ -118,7 +118,7 @@
                     <a:blip r:embed="rId11">
                       <a:extLst>
                         <a:ext uri="{28A0092B-C50C-407E-A947-70E740481C1C}">
-                          <a14:useLocalDpi xmlns="" xmlns:wpc="http://schemas.microsoft.com/office/word/2010/wordprocessingCanvas" xmlns:cx="http://schemas.microsoft.com/office/drawing/2014/chartex" xmlns:cx1="http://schemas.microsoft.com/office/drawing/2015/9/8/chartex" xmlns:cx2="http://schemas.microsoft.com/office/drawing/2015/10/21/chartex" xmlns:cx3="http://schemas.microsoft.com/office/drawing/2016/5/9/chartex" xmlns:cx4="http://schemas.microsoft.com/office/drawing/2016/5/10/chartex" xmlns:cx5="http://schemas.microsoft.com/office/drawing/2016/5/11/chartex" xmlns:cx6="http://schemas.microsoft.com/office/drawing/2016/5/12/chartex" xmlns:cx7="http://schemas.microsoft.com/office/drawing/2016/5/13/chartex" xmlns:cx8="http://schemas.microsoft.com/office/drawing/2016/5/14/chartex" xmlns:mc="http://schemas.openxmlformats.org/markup-compatibility/2006" xmlns:aink="http://schemas.microsoft.com/office/drawing/2016/ink" xmlns:am3d="http://schemas.microsoft.com/office/drawing/2017/model3d" xmlns:o="urn:schemas-microsoft-com:office:office" xmlns:v="urn:schemas-microsoft-com:vml" xmlns:wp14="http://schemas.microsoft.com/office/word/2010/wordprocessingDrawing" xmlns:w10="urn:schemas-microsoft-com:office:word" xmlns:w="http://schemas.openxmlformats.org/wordprocessingml/2006/main" xmlns:w14="http://schemas.microsoft.com/office/word/2010/wordml" xmlns:w15="http://schemas.microsoft.com/office/word/2012/wordml" xmlns:w16cid="http://schemas.microsoft.com/office/word/2016/wordml/cid" xmlns:w16se="http://schemas.microsoft.com/office/word/2015/wordml/symex" xmlns:wpg="http://schemas.microsoft.com/office/word/2010/wordprocessingGroup" xmlns:wpi="http://schemas.microsoft.com/office/word/2010/wordprocessingInk" xmlns:wps="http://schemas.microsoft.com/office/word/2010/wordprocessingShape" xmlns:a14="http://schemas.microsoft.com/office/drawing/2010/main" val="0"/>
+                          <a14:useLocalDpi xmlns:a14="http://schemas.microsoft.com/office/drawing/2010/main" xmlns:wps="http://schemas.microsoft.com/office/word/2010/wordprocessingShape" xmlns:wpi="http://schemas.microsoft.com/office/word/2010/wordprocessingInk" xmlns:wpg="http://schemas.microsoft.com/office/word/2010/wordprocessingGroup" xmlns:w16se="http://schemas.microsoft.com/office/word/2015/wordml/symex" xmlns:w16cid="http://schemas.microsoft.com/office/word/2016/wordml/cid" xmlns:w15="http://schemas.microsoft.com/office/word/2012/wordml" xmlns:w14="http://schemas.microsoft.com/office/word/2010/wordml" xmlns:w="http://schemas.openxmlformats.org/wordprocessingml/2006/main" xmlns:w10="urn:schemas-microsoft-com:office:word" xmlns:wp14="http://schemas.microsoft.com/office/word/2010/wordprocessingDrawing" xmlns:v="urn:schemas-microsoft-com:vml" xmlns:o="urn:schemas-microsoft-com:office:office" xmlns:am3d="http://schemas.microsoft.com/office/drawing/2017/model3d" xmlns:aink="http://schemas.microsoft.com/office/drawing/2016/ink" xmlns:mc="http://schemas.openxmlformats.org/markup-compatibility/2006" xmlns:cx8="http://schemas.microsoft.com/office/drawing/2016/5/14/chartex" xmlns:cx7="http://schemas.microsoft.com/office/drawing/2016/5/13/chartex" xmlns:cx6="http://schemas.microsoft.com/office/drawing/2016/5/12/chartex" xmlns:cx5="http://schemas.microsoft.com/office/drawing/2016/5/11/chartex" xmlns:cx4="http://schemas.microsoft.com/office/drawing/2016/5/10/chartex" xmlns:cx3="http://schemas.microsoft.com/office/drawing/2016/5/9/chartex" xmlns:cx2="http://schemas.microsoft.com/office/drawing/2015/10/21/chartex" xmlns:cx1="http://schemas.microsoft.com/office/drawing/2015/9/8/chartex" xmlns:cx="http://schemas.microsoft.com/office/drawing/2014/chartex" xmlns:wpc="http://schemas.microsoft.com/office/word/2010/wordprocessingCanvas" xmlns="" val="0"/>
                         </a:ext>
                       </a:extLst>
                     </a:blip>
@@ -3219,6 +3219,149 @@
     </w:p>
     <w:p>
       <w:pPr>
+        <w:rPr>
+          <w:rFonts w:eastAsia="Arial Unicode MS" w:cs="Arial Unicode MS"/>
+          <w:b/>
+          <w:bCs/>
+          <w:color w:val="4472C4" w:themeColor="accent1"/>
+          <w:sz w:val="28"/>
+          <w:szCs w:val="28"/>
+          <w:lang w:val="en-SG"/>
+        </w:rPr>
+      </w:pPr>
+    </w:p>
+    <w:p>
+      <w:pPr>
+        <w:rPr>
+          <w:rFonts w:eastAsia="Arial Unicode MS" w:cs="Arial Unicode MS"/>
+          <w:b/>
+          <w:bCs/>
+          <w:color w:val="4472C4" w:themeColor="accent1"/>
+          <w:sz w:val="28"/>
+          <w:szCs w:val="28"/>
+          <w:lang w:val="en-SG"/>
+        </w:rPr>
+      </w:pPr>
+    </w:p>
+    <w:p>
+      <w:pPr>
+        <w:rPr>
+          <w:rFonts w:eastAsia="Arial Unicode MS" w:cs="Arial Unicode MS"/>
+          <w:b/>
+          <w:bCs/>
+          <w:color w:val="4472C4" w:themeColor="accent1"/>
+          <w:sz w:val="28"/>
+          <w:szCs w:val="28"/>
+          <w:lang w:val="en-SG"/>
+        </w:rPr>
+      </w:pPr>
+    </w:p>
+    <w:p>
+      <w:pPr>
+        <w:rPr>
+          <w:rFonts w:eastAsia="Arial Unicode MS" w:cs="Arial Unicode MS"/>
+          <w:b/>
+          <w:bCs/>
+          <w:color w:val="4472C4" w:themeColor="accent1"/>
+          <w:sz w:val="28"/>
+          <w:szCs w:val="28"/>
+          <w:lang w:val="en-SG"/>
+        </w:rPr>
+      </w:pPr>
+    </w:p>
+    <w:p>
+      <w:pPr>
+        <w:rPr>
+          <w:rFonts w:eastAsia="Arial Unicode MS" w:cs="Arial Unicode MS"/>
+          <w:b/>
+          <w:bCs/>
+          <w:color w:val="4472C4" w:themeColor="accent1"/>
+          <w:sz w:val="28"/>
+          <w:szCs w:val="28"/>
+          <w:lang w:val="en-SG"/>
+        </w:rPr>
+      </w:pPr>
+    </w:p>
+    <w:p>
+      <w:pPr>
+        <w:rPr>
+          <w:rFonts w:eastAsia="Arial Unicode MS" w:cs="Arial Unicode MS"/>
+          <w:b/>
+          <w:bCs/>
+          <w:color w:val="4472C4" w:themeColor="accent1"/>
+          <w:sz w:val="28"/>
+          <w:szCs w:val="28"/>
+          <w:lang w:val="en-SG"/>
+        </w:rPr>
+      </w:pPr>
+    </w:p>
+    <w:p>
+      <w:pPr>
+        <w:rPr>
+          <w:rFonts w:eastAsia="Arial Unicode MS" w:cs="Arial Unicode MS"/>
+          <w:b/>
+          <w:bCs/>
+          <w:color w:val="4472C4" w:themeColor="accent1"/>
+          <w:sz w:val="28"/>
+          <w:szCs w:val="28"/>
+          <w:lang w:val="en-SG"/>
+        </w:rPr>
+      </w:pPr>
+    </w:p>
+    <w:p>
+      <w:pPr>
+        <w:rPr>
+          <w:rFonts w:eastAsia="Arial Unicode MS" w:cs="Arial Unicode MS"/>
+          <w:b/>
+          <w:bCs/>
+          <w:color w:val="4472C4" w:themeColor="accent1"/>
+          <w:sz w:val="28"/>
+          <w:szCs w:val="28"/>
+          <w:lang w:val="en-SG"/>
+        </w:rPr>
+      </w:pPr>
+    </w:p>
+    <w:p>
+      <w:pPr>
+        <w:rPr>
+          <w:rFonts w:eastAsia="Arial Unicode MS" w:cs="Arial Unicode MS"/>
+          <w:b/>
+          <w:bCs/>
+          <w:color w:val="4472C4" w:themeColor="accent1"/>
+          <w:sz w:val="28"/>
+          <w:szCs w:val="28"/>
+          <w:lang w:val="en-SG"/>
+        </w:rPr>
+      </w:pPr>
+    </w:p>
+    <w:p>
+      <w:pPr>
+        <w:rPr>
+          <w:rFonts w:eastAsia="Arial Unicode MS" w:cs="Arial Unicode MS"/>
+          <w:b/>
+          <w:bCs/>
+          <w:color w:val="4472C4" w:themeColor="accent1"/>
+          <w:sz w:val="28"/>
+          <w:szCs w:val="28"/>
+          <w:lang w:val="en-SG"/>
+        </w:rPr>
+      </w:pPr>
+    </w:p>
+    <w:p>
+      <w:pPr>
+        <w:rPr>
+          <w:rFonts w:eastAsia="Arial Unicode MS" w:cs="Arial Unicode MS"/>
+          <w:b/>
+          <w:bCs/>
+          <w:color w:val="4472C4" w:themeColor="accent1"/>
+          <w:sz w:val="28"/>
+          <w:szCs w:val="28"/>
+          <w:lang w:val="en-SG"/>
+        </w:rPr>
+      </w:pPr>
+    </w:p>
+    <w:p>
+      <w:pPr>
         <w:pStyle w:val="Heading2"/>
         <w:numPr>
           <w:ilvl w:val="0"/>
@@ -3229,6 +3372,7 @@
       </w:pPr>
       <w:bookmarkStart w:id="4" w:name="_Toc536390331"/>
       <w:r>
+        <w:lastRenderedPageBreak/>
         <w:t xml:space="preserve">New </w:t>
       </w:r>
       <w:r>
@@ -3265,6 +3409,345 @@
           <w:lang w:val="en-SG"/>
         </w:rPr>
         <w:t>System user without administrater right can not create/delete user.</w:t>
+      </w:r>
+    </w:p>
+    <w:p>
+      <w:pPr>
+        <w:rPr>
+          <w:lang w:val="en-SG"/>
+        </w:rPr>
+      </w:pPr>
+    </w:p>
+    <w:p>
+      <w:pPr>
+        <w:rPr>
+          <w:lang w:val="en-SG"/>
+        </w:rPr>
+      </w:pPr>
+      <w:r>
+        <w:rPr>
+          <w:noProof/>
+          <w:lang w:eastAsia="zh-CN"/>
+        </w:rPr>
+        <w:drawing>
+          <wp:inline distT="0" distB="0" distL="0" distR="0">
+            <wp:extent cx="5943600" cy="3304896"/>
+            <wp:effectExtent l="19050" t="0" r="0" b="0"/>
+            <wp:docPr id="1" name="Picture 1"/>
+            <wp:cNvGraphicFramePr>
+              <a:graphicFrameLocks xmlns:a="http://schemas.openxmlformats.org/drawingml/2006/main" noChangeAspect="1"/>
+            </wp:cNvGraphicFramePr>
+            <a:graphic xmlns:a="http://schemas.openxmlformats.org/drawingml/2006/main">
+              <a:graphicData uri="http://schemas.openxmlformats.org/drawingml/2006/picture">
+                <pic:pic xmlns:pic="http://schemas.openxmlformats.org/drawingml/2006/picture">
+                  <pic:nvPicPr>
+                    <pic:cNvPr id="0" name="Picture 1"/>
+                    <pic:cNvPicPr>
+                      <a:picLocks noChangeAspect="1" noChangeArrowheads="1"/>
+                    </pic:cNvPicPr>
+                  </pic:nvPicPr>
+                  <pic:blipFill>
+                    <a:blip r:embed="rId14"/>
+                    <a:srcRect/>
+                    <a:stretch>
+                      <a:fillRect/>
+                    </a:stretch>
+                  </pic:blipFill>
+                  <pic:spPr bwMode="auto">
+                    <a:xfrm>
+                      <a:off x="0" y="0"/>
+                      <a:ext cx="5943600" cy="3304896"/>
+                    </a:xfrm>
+                    <a:prstGeom prst="rect">
+                      <a:avLst/>
+                    </a:prstGeom>
+                    <a:noFill/>
+                    <a:ln w="9525">
+                      <a:noFill/>
+                      <a:miter lim="800000"/>
+                      <a:headEnd/>
+                      <a:tailEnd/>
+                    </a:ln>
+                  </pic:spPr>
+                </pic:pic>
+              </a:graphicData>
+            </a:graphic>
+          </wp:inline>
+        </w:drawing>
+      </w:r>
+    </w:p>
+    <w:p>
+      <w:pPr>
+        <w:rPr>
+          <w:lang w:val="en-SG"/>
+        </w:rPr>
+      </w:pPr>
+    </w:p>
+    <w:p>
+      <w:pPr>
+        <w:rPr>
+          <w:lang w:val="en-SG"/>
+        </w:rPr>
+      </w:pPr>
+      <w:r>
+        <w:rPr>
+          <w:noProof/>
+          <w:lang w:eastAsia="zh-CN"/>
+        </w:rPr>
+        <w:drawing>
+          <wp:inline distT="0" distB="0" distL="0" distR="0">
+            <wp:extent cx="5943600" cy="3041511"/>
+            <wp:effectExtent l="19050" t="0" r="0" b="0"/>
+            <wp:docPr id="2" name="Picture 4"/>
+            <wp:cNvGraphicFramePr>
+              <a:graphicFrameLocks xmlns:a="http://schemas.openxmlformats.org/drawingml/2006/main" noChangeAspect="1"/>
+            </wp:cNvGraphicFramePr>
+            <a:graphic xmlns:a="http://schemas.openxmlformats.org/drawingml/2006/main">
+              <a:graphicData uri="http://schemas.openxmlformats.org/drawingml/2006/picture">
+                <pic:pic xmlns:pic="http://schemas.openxmlformats.org/drawingml/2006/picture">
+                  <pic:nvPicPr>
+                    <pic:cNvPr id="0" name="Picture 4"/>
+                    <pic:cNvPicPr>
+                      <a:picLocks noChangeAspect="1" noChangeArrowheads="1"/>
+                    </pic:cNvPicPr>
+                  </pic:nvPicPr>
+                  <pic:blipFill>
+                    <a:blip r:embed="rId15"/>
+                    <a:srcRect/>
+                    <a:stretch>
+                      <a:fillRect/>
+                    </a:stretch>
+                  </pic:blipFill>
+                  <pic:spPr bwMode="auto">
+                    <a:xfrm>
+                      <a:off x="0" y="0"/>
+                      <a:ext cx="5943600" cy="3041511"/>
+                    </a:xfrm>
+                    <a:prstGeom prst="rect">
+                      <a:avLst/>
+                    </a:prstGeom>
+                    <a:noFill/>
+                    <a:ln w="9525">
+                      <a:noFill/>
+                      <a:miter lim="800000"/>
+                      <a:headEnd/>
+                      <a:tailEnd/>
+                    </a:ln>
+                  </pic:spPr>
+                </pic:pic>
+              </a:graphicData>
+            </a:graphic>
+          </wp:inline>
+        </w:drawing>
+      </w:r>
+    </w:p>
+    <w:p>
+      <w:pPr>
+        <w:rPr>
+          <w:lang w:val="en-SG"/>
+        </w:rPr>
+      </w:pPr>
+    </w:p>
+    <w:p>
+      <w:pPr>
+        <w:rPr>
+          <w:lang w:val="en-SG"/>
+        </w:rPr>
+      </w:pPr>
+      <w:r>
+        <w:rPr>
+          <w:noProof/>
+          <w:lang w:eastAsia="zh-CN"/>
+        </w:rPr>
+        <w:drawing>
+          <wp:inline distT="0" distB="0" distL="0" distR="0">
+            <wp:extent cx="5943600" cy="3324081"/>
+            <wp:effectExtent l="19050" t="0" r="0" b="0"/>
+            <wp:docPr id="3" name="Picture 7"/>
+            <wp:cNvGraphicFramePr>
+              <a:graphicFrameLocks xmlns:a="http://schemas.openxmlformats.org/drawingml/2006/main" noChangeAspect="1"/>
+            </wp:cNvGraphicFramePr>
+            <a:graphic xmlns:a="http://schemas.openxmlformats.org/drawingml/2006/main">
+              <a:graphicData uri="http://schemas.openxmlformats.org/drawingml/2006/picture">
+                <pic:pic xmlns:pic="http://schemas.openxmlformats.org/drawingml/2006/picture">
+                  <pic:nvPicPr>
+                    <pic:cNvPr id="0" name="Picture 7"/>
+                    <pic:cNvPicPr>
+                      <a:picLocks noChangeAspect="1" noChangeArrowheads="1"/>
+                    </pic:cNvPicPr>
+                  </pic:nvPicPr>
+                  <pic:blipFill>
+                    <a:blip r:embed="rId16"/>
+                    <a:srcRect/>
+                    <a:stretch>
+                      <a:fillRect/>
+                    </a:stretch>
+                  </pic:blipFill>
+                  <pic:spPr bwMode="auto">
+                    <a:xfrm>
+                      <a:off x="0" y="0"/>
+                      <a:ext cx="5943600" cy="3324081"/>
+                    </a:xfrm>
+                    <a:prstGeom prst="rect">
+                      <a:avLst/>
+                    </a:prstGeom>
+                    <a:noFill/>
+                    <a:ln w="9525">
+                      <a:noFill/>
+                      <a:miter lim="800000"/>
+                      <a:headEnd/>
+                      <a:tailEnd/>
+                    </a:ln>
+                  </pic:spPr>
+                </pic:pic>
+              </a:graphicData>
+            </a:graphic>
+          </wp:inline>
+        </w:drawing>
+      </w:r>
+    </w:p>
+    <w:p>
+      <w:pPr>
+        <w:rPr>
+          <w:lang w:val="en-SG"/>
+        </w:rPr>
+      </w:pPr>
+    </w:p>
+    <w:p>
+      <w:pPr>
+        <w:rPr>
+          <w:lang w:val="en-SG"/>
+        </w:rPr>
+      </w:pPr>
+      <w:r>
+        <w:rPr>
+          <w:noProof/>
+          <w:lang w:eastAsia="zh-CN"/>
+        </w:rPr>
+        <w:drawing>
+          <wp:inline distT="0" distB="0" distL="0" distR="0">
+            <wp:extent cx="5943600" cy="3045599"/>
+            <wp:effectExtent l="19050" t="0" r="0" b="0"/>
+            <wp:docPr id="5" name="Picture 10"/>
+            <wp:cNvGraphicFramePr>
+              <a:graphicFrameLocks xmlns:a="http://schemas.openxmlformats.org/drawingml/2006/main" noChangeAspect="1"/>
+            </wp:cNvGraphicFramePr>
+            <a:graphic xmlns:a="http://schemas.openxmlformats.org/drawingml/2006/main">
+              <a:graphicData uri="http://schemas.openxmlformats.org/drawingml/2006/picture">
+                <pic:pic xmlns:pic="http://schemas.openxmlformats.org/drawingml/2006/picture">
+                  <pic:nvPicPr>
+                    <pic:cNvPr id="0" name="Picture 10"/>
+                    <pic:cNvPicPr>
+                      <a:picLocks noChangeAspect="1" noChangeArrowheads="1"/>
+                    </pic:cNvPicPr>
+                  </pic:nvPicPr>
+                  <pic:blipFill>
+                    <a:blip r:embed="rId17"/>
+                    <a:srcRect/>
+                    <a:stretch>
+                      <a:fillRect/>
+                    </a:stretch>
+                  </pic:blipFill>
+                  <pic:spPr bwMode="auto">
+                    <a:xfrm>
+                      <a:off x="0" y="0"/>
+                      <a:ext cx="5943600" cy="3045599"/>
+                    </a:xfrm>
+                    <a:prstGeom prst="rect">
+                      <a:avLst/>
+                    </a:prstGeom>
+                    <a:noFill/>
+                    <a:ln w="9525">
+                      <a:noFill/>
+                      <a:miter lim="800000"/>
+                      <a:headEnd/>
+                      <a:tailEnd/>
+                    </a:ln>
+                  </pic:spPr>
+                </pic:pic>
+              </a:graphicData>
+            </a:graphic>
+          </wp:inline>
+        </w:drawing>
+      </w:r>
+    </w:p>
+    <w:p>
+      <w:pPr>
+        <w:rPr>
+          <w:lang w:val="en-SG"/>
+        </w:rPr>
+      </w:pPr>
+    </w:p>
+    <w:p>
+      <w:pPr>
+        <w:rPr>
+          <w:lang w:val="en-SG"/>
+        </w:rPr>
+      </w:pPr>
+    </w:p>
+    <w:p>
+      <w:pPr>
+        <w:rPr>
+          <w:lang w:val="en-SG"/>
+        </w:rPr>
+      </w:pPr>
+    </w:p>
+    <w:p>
+      <w:pPr>
+        <w:rPr>
+          <w:lang w:val="en-SG"/>
+        </w:rPr>
+      </w:pPr>
+      <w:r>
+        <w:rPr>
+          <w:noProof/>
+          <w:lang w:eastAsia="zh-CN"/>
+        </w:rPr>
+        <w:drawing>
+          <wp:inline distT="0" distB="0" distL="0" distR="0">
+            <wp:extent cx="5943600" cy="3328879"/>
+            <wp:effectExtent l="19050" t="0" r="0" b="0"/>
+            <wp:docPr id="13" name="Picture 13"/>
+            <wp:cNvGraphicFramePr>
+              <a:graphicFrameLocks xmlns:a="http://schemas.openxmlformats.org/drawingml/2006/main" noChangeAspect="1"/>
+            </wp:cNvGraphicFramePr>
+            <a:graphic xmlns:a="http://schemas.openxmlformats.org/drawingml/2006/main">
+              <a:graphicData uri="http://schemas.openxmlformats.org/drawingml/2006/picture">
+                <pic:pic xmlns:pic="http://schemas.openxmlformats.org/drawingml/2006/picture">
+                  <pic:nvPicPr>
+                    <pic:cNvPr id="0" name="Picture 13"/>
+                    <pic:cNvPicPr>
+                      <a:picLocks noChangeAspect="1" noChangeArrowheads="1"/>
+                    </pic:cNvPicPr>
+                  </pic:nvPicPr>
+                  <pic:blipFill>
+                    <a:blip r:embed="rId18"/>
+                    <a:srcRect/>
+                    <a:stretch>
+                      <a:fillRect/>
+                    </a:stretch>
+                  </pic:blipFill>
+                  <pic:spPr bwMode="auto">
+                    <a:xfrm>
+                      <a:off x="0" y="0"/>
+                      <a:ext cx="5943600" cy="3328879"/>
+                    </a:xfrm>
+                    <a:prstGeom prst="rect">
+                      <a:avLst/>
+                    </a:prstGeom>
+                    <a:noFill/>
+                    <a:ln w="9525">
+                      <a:noFill/>
+                      <a:miter lim="800000"/>
+                      <a:headEnd/>
+                      <a:tailEnd/>
+                    </a:ln>
+                  </pic:spPr>
+                </pic:pic>
+              </a:graphicData>
+            </a:graphic>
+          </wp:inline>
+        </w:drawing>
       </w:r>
     </w:p>
     <w:p>
@@ -3454,6 +3937,59 @@
       </w:r>
     </w:p>
     <w:p/>
+    <w:p>
+      <w:r>
+        <w:rPr>
+          <w:noProof/>
+          <w:lang w:eastAsia="zh-CN"/>
+        </w:rPr>
+        <w:drawing>
+          <wp:inline distT="0" distB="0" distL="0" distR="0">
+            <wp:extent cx="5943600" cy="3395671"/>
+            <wp:effectExtent l="19050" t="0" r="0" b="0"/>
+            <wp:docPr id="16" name="Picture 16"/>
+            <wp:cNvGraphicFramePr>
+              <a:graphicFrameLocks xmlns:a="http://schemas.openxmlformats.org/drawingml/2006/main" noChangeAspect="1"/>
+            </wp:cNvGraphicFramePr>
+            <a:graphic xmlns:a="http://schemas.openxmlformats.org/drawingml/2006/main">
+              <a:graphicData uri="http://schemas.openxmlformats.org/drawingml/2006/picture">
+                <pic:pic xmlns:pic="http://schemas.openxmlformats.org/drawingml/2006/picture">
+                  <pic:nvPicPr>
+                    <pic:cNvPr id="0" name="Picture 16"/>
+                    <pic:cNvPicPr>
+                      <a:picLocks noChangeAspect="1" noChangeArrowheads="1"/>
+                    </pic:cNvPicPr>
+                  </pic:nvPicPr>
+                  <pic:blipFill>
+                    <a:blip r:embed="rId19"/>
+                    <a:srcRect/>
+                    <a:stretch>
+                      <a:fillRect/>
+                    </a:stretch>
+                  </pic:blipFill>
+                  <pic:spPr bwMode="auto">
+                    <a:xfrm>
+                      <a:off x="0" y="0"/>
+                      <a:ext cx="5943600" cy="3395671"/>
+                    </a:xfrm>
+                    <a:prstGeom prst="rect">
+                      <a:avLst/>
+                    </a:prstGeom>
+                    <a:noFill/>
+                    <a:ln w="9525">
+                      <a:noFill/>
+                      <a:miter lim="800000"/>
+                      <a:headEnd/>
+                      <a:tailEnd/>
+                    </a:ln>
+                  </pic:spPr>
+                </pic:pic>
+              </a:graphicData>
+            </a:graphic>
+          </wp:inline>
+        </w:drawing>
+      </w:r>
+    </w:p>
     <w:p/>
     <w:p/>
     <w:p/>
@@ -3463,16 +3999,6 @@
     <w:p/>
     <w:p/>
     <w:p/>
-    <w:p/>
-    <w:p/>
-    <w:p/>
-    <w:p/>
-    <w:p/>
-    <w:p/>
-    <w:p/>
-    <w:p/>
-    <w:p/>
-    <w:p/>
     <w:p>
       <w:pPr>
         <w:pStyle w:val="Heading2"/>
@@ -3485,7 +4011,6 @@
       </w:pPr>
       <w:bookmarkStart w:id="7" w:name="_Toc536390334"/>
       <w:r>
-        <w:lastRenderedPageBreak/>
         <w:t>User and Station Mapping</w:t>
       </w:r>
       <w:bookmarkEnd w:id="7"/>
@@ -3532,7 +4057,6 @@
       </w:pPr>
       <w:bookmarkStart w:id="8" w:name="_Toc536390335"/>
       <w:r>
-        <w:lastRenderedPageBreak/>
         <w:t>System Administration</w:t>
       </w:r>
       <w:bookmarkEnd w:id="8"/>
@@ -3728,13 +4252,6 @@
           <w:color w:val="4472C4" w:themeColor="accent1"/>
           <w:sz w:val="28"/>
           <w:szCs w:val="28"/>
-          <w:lang w:val="en-SG"/>
-        </w:rPr>
-      </w:pPr>
-    </w:p>
-    <w:p>
-      <w:pPr>
-        <w:rPr>
           <w:lang w:val="en-SG"/>
         </w:rPr>
       </w:pPr>
@@ -3788,6 +4305,59 @@
     <w:p>
       <w:r>
         <w:t>The user should be able to customize the download further by specifying a specific month for the data download.  The downloaded data will be in the form of csv file to facilitate further data analysis by the users with commonly available tools (for an example excel).</w:t>
+      </w:r>
+    </w:p>
+    <w:p>
+      <w:r>
+        <w:rPr>
+          <w:noProof/>
+          <w:lang w:eastAsia="zh-CN"/>
+        </w:rPr>
+        <w:drawing>
+          <wp:inline distT="0" distB="0" distL="0" distR="0">
+            <wp:extent cx="5943600" cy="2992745"/>
+            <wp:effectExtent l="19050" t="0" r="0" b="0"/>
+            <wp:docPr id="22" name="Picture 22"/>
+            <wp:cNvGraphicFramePr>
+              <a:graphicFrameLocks xmlns:a="http://schemas.openxmlformats.org/drawingml/2006/main" noChangeAspect="1"/>
+            </wp:cNvGraphicFramePr>
+            <a:graphic xmlns:a="http://schemas.openxmlformats.org/drawingml/2006/main">
+              <a:graphicData uri="http://schemas.openxmlformats.org/drawingml/2006/picture">
+                <pic:pic xmlns:pic="http://schemas.openxmlformats.org/drawingml/2006/picture">
+                  <pic:nvPicPr>
+                    <pic:cNvPr id="0" name="Picture 22"/>
+                    <pic:cNvPicPr>
+                      <a:picLocks noChangeAspect="1" noChangeArrowheads="1"/>
+                    </pic:cNvPicPr>
+                  </pic:nvPicPr>
+                  <pic:blipFill>
+                    <a:blip r:embed="rId20"/>
+                    <a:srcRect/>
+                    <a:stretch>
+                      <a:fillRect/>
+                    </a:stretch>
+                  </pic:blipFill>
+                  <pic:spPr bwMode="auto">
+                    <a:xfrm>
+                      <a:off x="0" y="0"/>
+                      <a:ext cx="5943600" cy="2992745"/>
+                    </a:xfrm>
+                    <a:prstGeom prst="rect">
+                      <a:avLst/>
+                    </a:prstGeom>
+                    <a:noFill/>
+                    <a:ln w="9525">
+                      <a:noFill/>
+                      <a:miter lim="800000"/>
+                      <a:headEnd/>
+                      <a:tailEnd/>
+                    </a:ln>
+                  </pic:spPr>
+                </pic:pic>
+              </a:graphicData>
+            </a:graphic>
+          </wp:inline>
+        </w:drawing>
       </w:r>
     </w:p>
     <w:p/>
@@ -3798,16 +4368,6 @@
     <w:p/>
     <w:p/>
     <w:p/>
-    <w:p/>
-    <w:p/>
-    <w:p/>
-    <w:p/>
-    <w:p/>
-    <w:p/>
-    <w:p/>
-    <w:p/>
-    <w:p/>
-    <w:p/>
     <w:p>
       <w:pPr>
         <w:rPr>
@@ -4068,6 +4628,13 @@
     </w:p>
     <w:p>
       <w:pPr>
+        <w:rPr>
+          <w:lang w:val="en-SG"/>
+        </w:rPr>
+      </w:pPr>
+    </w:p>
+    <w:p>
+      <w:pPr>
         <w:pStyle w:val="Heading2"/>
         <w:numPr>
           <w:ilvl w:val="0"/>
@@ -4087,94 +4654,59 @@
         <w:ind w:left="720" w:hanging="360"/>
         <w:jc w:val="left"/>
       </w:pPr>
-    </w:p>
-    <w:p>
-      <w:pPr>
-        <w:pStyle w:val="Heading2"/>
-        <w:numPr>
-          <w:ilvl w:val="0"/>
-          <w:numId w:val="0"/>
-        </w:numPr>
-        <w:ind w:left="720" w:hanging="360"/>
-        <w:jc w:val="left"/>
-      </w:pPr>
-    </w:p>
-    <w:p>
-      <w:pPr>
-        <w:pStyle w:val="Heading2"/>
-        <w:numPr>
-          <w:ilvl w:val="0"/>
-          <w:numId w:val="0"/>
-        </w:numPr>
-        <w:ind w:left="720" w:hanging="360"/>
-        <w:jc w:val="left"/>
-      </w:pPr>
-    </w:p>
-    <w:p>
-      <w:pPr>
-        <w:pStyle w:val="Heading2"/>
-        <w:numPr>
-          <w:ilvl w:val="0"/>
-          <w:numId w:val="0"/>
-        </w:numPr>
-        <w:ind w:left="720" w:hanging="360"/>
-        <w:jc w:val="left"/>
-      </w:pPr>
-    </w:p>
-    <w:p>
-      <w:pPr>
-        <w:pStyle w:val="Heading2"/>
-        <w:numPr>
-          <w:ilvl w:val="0"/>
-          <w:numId w:val="0"/>
-        </w:numPr>
-        <w:ind w:left="720" w:hanging="360"/>
-        <w:jc w:val="left"/>
-      </w:pPr>
-    </w:p>
-    <w:p>
-      <w:pPr>
-        <w:pStyle w:val="Heading2"/>
-        <w:numPr>
-          <w:ilvl w:val="0"/>
-          <w:numId w:val="0"/>
-        </w:numPr>
-        <w:ind w:left="720" w:hanging="360"/>
-        <w:jc w:val="left"/>
-      </w:pPr>
-    </w:p>
-    <w:p>
-      <w:pPr>
-        <w:pStyle w:val="Heading2"/>
-        <w:numPr>
-          <w:ilvl w:val="0"/>
-          <w:numId w:val="0"/>
-        </w:numPr>
-        <w:ind w:left="720" w:hanging="360"/>
-        <w:jc w:val="left"/>
-      </w:pPr>
-    </w:p>
-    <w:p>
-      <w:pPr>
-        <w:pStyle w:val="Heading2"/>
-        <w:numPr>
-          <w:ilvl w:val="0"/>
-          <w:numId w:val="0"/>
-        </w:numPr>
-        <w:ind w:left="720" w:hanging="360"/>
-        <w:jc w:val="left"/>
-      </w:pPr>
-    </w:p>
-    <w:p>
-      <w:pPr>
-        <w:pStyle w:val="Heading2"/>
-        <w:numPr>
-          <w:ilvl w:val="0"/>
-          <w:numId w:val="0"/>
-        </w:numPr>
-        <w:ind w:left="720" w:hanging="360"/>
-        <w:jc w:val="left"/>
-      </w:pPr>
+      <w:r>
+        <w:rPr>
+          <w:b w:val="0"/>
+          <w:bCs w:val="0"/>
+          <w:noProof/>
+          <w:lang w:val="en-US" w:eastAsia="zh-CN"/>
+        </w:rPr>
+        <w:drawing>
+          <wp:inline distT="0" distB="0" distL="0" distR="0">
+            <wp:extent cx="5943600" cy="2829959"/>
+            <wp:effectExtent l="19050" t="0" r="0" b="0"/>
+            <wp:docPr id="28" name="Picture 28"/>
+            <wp:cNvGraphicFramePr>
+              <a:graphicFrameLocks xmlns:a="http://schemas.openxmlformats.org/drawingml/2006/main" noChangeAspect="1"/>
+            </wp:cNvGraphicFramePr>
+            <a:graphic xmlns:a="http://schemas.openxmlformats.org/drawingml/2006/main">
+              <a:graphicData uri="http://schemas.openxmlformats.org/drawingml/2006/picture">
+                <pic:pic xmlns:pic="http://schemas.openxmlformats.org/drawingml/2006/picture">
+                  <pic:nvPicPr>
+                    <pic:cNvPr id="0" name="Picture 28"/>
+                    <pic:cNvPicPr>
+                      <a:picLocks noChangeAspect="1" noChangeArrowheads="1"/>
+                    </pic:cNvPicPr>
+                  </pic:nvPicPr>
+                  <pic:blipFill>
+                    <a:blip r:embed="rId21"/>
+                    <a:srcRect/>
+                    <a:stretch>
+                      <a:fillRect/>
+                    </a:stretch>
+                  </pic:blipFill>
+                  <pic:spPr bwMode="auto">
+                    <a:xfrm>
+                      <a:off x="0" y="0"/>
+                      <a:ext cx="5943600" cy="2829959"/>
+                    </a:xfrm>
+                    <a:prstGeom prst="rect">
+                      <a:avLst/>
+                    </a:prstGeom>
+                    <a:noFill/>
+                    <a:ln w="9525">
+                      <a:noFill/>
+                      <a:miter lim="800000"/>
+                      <a:headEnd/>
+                      <a:tailEnd/>
+                    </a:ln>
+                  </pic:spPr>
+                </pic:pic>
+              </a:graphicData>
+            </a:graphic>
+          </wp:inline>
+        </w:drawing>
+      </w:r>
       <w:r>
         <w:br w:type="page"/>
       </w:r>
@@ -4208,136 +4740,211 @@
       </w:r>
     </w:p>
     <w:p/>
-    <w:p/>
-    <w:p>
-      <w:pPr>
-        <w:rPr>
-          <w:lang w:val="en-SG"/>
-        </w:rPr>
-      </w:pPr>
-    </w:p>
-    <w:p>
-      <w:pPr>
-        <w:rPr>
-          <w:lang w:val="en-SG"/>
-        </w:rPr>
-      </w:pPr>
-    </w:p>
-    <w:p>
-      <w:pPr>
-        <w:rPr>
-          <w:lang w:val="en-SG"/>
-        </w:rPr>
-      </w:pPr>
-    </w:p>
-    <w:p>
-      <w:pPr>
-        <w:rPr>
-          <w:lang w:val="en-SG"/>
-        </w:rPr>
-      </w:pPr>
-    </w:p>
-    <w:p>
-      <w:pPr>
-        <w:rPr>
-          <w:lang w:val="en-SG"/>
-        </w:rPr>
-      </w:pPr>
-    </w:p>
-    <w:p>
-      <w:pPr>
-        <w:rPr>
-          <w:lang w:val="en-SG"/>
-        </w:rPr>
-      </w:pPr>
-    </w:p>
-    <w:p>
-      <w:pPr>
-        <w:rPr>
-          <w:lang w:val="en-SG"/>
-        </w:rPr>
-      </w:pPr>
-    </w:p>
-    <w:p>
-      <w:pPr>
-        <w:rPr>
-          <w:lang w:val="en-SG"/>
-        </w:rPr>
-      </w:pPr>
-    </w:p>
-    <w:p>
-      <w:pPr>
-        <w:rPr>
-          <w:lang w:val="en-SG"/>
-        </w:rPr>
-      </w:pPr>
-    </w:p>
-    <w:p>
-      <w:pPr>
-        <w:rPr>
-          <w:lang w:val="en-SG"/>
-        </w:rPr>
-      </w:pPr>
-    </w:p>
-    <w:p>
-      <w:pPr>
-        <w:rPr>
-          <w:lang w:val="en-SG"/>
-        </w:rPr>
-      </w:pPr>
-    </w:p>
-    <w:p>
-      <w:pPr>
-        <w:rPr>
-          <w:lang w:val="en-SG"/>
-        </w:rPr>
-      </w:pPr>
-    </w:p>
-    <w:p>
-      <w:pPr>
-        <w:rPr>
-          <w:lang w:val="en-SG"/>
-        </w:rPr>
-      </w:pPr>
-    </w:p>
-    <w:p>
-      <w:pPr>
-        <w:rPr>
-          <w:lang w:val="en-SG"/>
-        </w:rPr>
-      </w:pPr>
-    </w:p>
-    <w:p>
-      <w:pPr>
-        <w:rPr>
-          <w:lang w:val="en-SG"/>
-        </w:rPr>
-      </w:pPr>
-    </w:p>
-    <w:p>
-      <w:pPr>
-        <w:rPr>
-          <w:lang w:val="en-SG"/>
-        </w:rPr>
-      </w:pPr>
-    </w:p>
-    <w:p>
-      <w:pPr>
-        <w:rPr>
-          <w:lang w:val="en-SG"/>
-        </w:rPr>
-      </w:pPr>
-    </w:p>
-    <w:p>
-      <w:pPr>
-        <w:rPr>
-          <w:lang w:val="en-SG"/>
-        </w:rPr>
-      </w:pPr>
-    </w:p>
-    <w:p>
-      <w:pPr>
-        <w:ind w:left="720"/>
+    <w:p>
+      <w:r>
+        <w:rPr>
+          <w:noProof/>
+          <w:lang w:eastAsia="zh-CN"/>
+        </w:rPr>
+        <w:drawing>
+          <wp:inline distT="0" distB="0" distL="0" distR="0">
+            <wp:extent cx="5943600" cy="3356703"/>
+            <wp:effectExtent l="19050" t="0" r="0" b="0"/>
+            <wp:docPr id="19" name="Picture 19"/>
+            <wp:cNvGraphicFramePr>
+              <a:graphicFrameLocks xmlns:a="http://schemas.openxmlformats.org/drawingml/2006/main" noChangeAspect="1"/>
+            </wp:cNvGraphicFramePr>
+            <a:graphic xmlns:a="http://schemas.openxmlformats.org/drawingml/2006/main">
+              <a:graphicData uri="http://schemas.openxmlformats.org/drawingml/2006/picture">
+                <pic:pic xmlns:pic="http://schemas.openxmlformats.org/drawingml/2006/picture">
+                  <pic:nvPicPr>
+                    <pic:cNvPr id="0" name="Picture 19"/>
+                    <pic:cNvPicPr>
+                      <a:picLocks noChangeAspect="1" noChangeArrowheads="1"/>
+                    </pic:cNvPicPr>
+                  </pic:nvPicPr>
+                  <pic:blipFill>
+                    <a:blip r:embed="rId22"/>
+                    <a:srcRect/>
+                    <a:stretch>
+                      <a:fillRect/>
+                    </a:stretch>
+                  </pic:blipFill>
+                  <pic:spPr bwMode="auto">
+                    <a:xfrm>
+                      <a:off x="0" y="0"/>
+                      <a:ext cx="5943600" cy="3356703"/>
+                    </a:xfrm>
+                    <a:prstGeom prst="rect">
+                      <a:avLst/>
+                    </a:prstGeom>
+                    <a:noFill/>
+                    <a:ln w="9525">
+                      <a:noFill/>
+                      <a:miter lim="800000"/>
+                      <a:headEnd/>
+                      <a:tailEnd/>
+                    </a:ln>
+                  </pic:spPr>
+                </pic:pic>
+              </a:graphicData>
+            </a:graphic>
+          </wp:inline>
+        </w:drawing>
+      </w:r>
+    </w:p>
+    <w:p>
+      <w:pPr>
+        <w:rPr>
+          <w:lang w:val="en-SG"/>
+        </w:rPr>
+      </w:pPr>
+    </w:p>
+    <w:p>
+      <w:pPr>
+        <w:rPr>
+          <w:lang w:val="en-SG"/>
+        </w:rPr>
+      </w:pPr>
+      <w:r>
+        <w:rPr>
+          <w:noProof/>
+          <w:lang w:eastAsia="zh-CN"/>
+        </w:rPr>
+        <w:lastRenderedPageBreak/>
+        <w:drawing>
+          <wp:inline distT="0" distB="0" distL="0" distR="0">
+            <wp:extent cx="5943600" cy="3302839"/>
+            <wp:effectExtent l="19050" t="0" r="0" b="0"/>
+            <wp:docPr id="25" name="Picture 25"/>
+            <wp:cNvGraphicFramePr>
+              <a:graphicFrameLocks xmlns:a="http://schemas.openxmlformats.org/drawingml/2006/main" noChangeAspect="1"/>
+            </wp:cNvGraphicFramePr>
+            <a:graphic xmlns:a="http://schemas.openxmlformats.org/drawingml/2006/main">
+              <a:graphicData uri="http://schemas.openxmlformats.org/drawingml/2006/picture">
+                <pic:pic xmlns:pic="http://schemas.openxmlformats.org/drawingml/2006/picture">
+                  <pic:nvPicPr>
+                    <pic:cNvPr id="0" name="Picture 25"/>
+                    <pic:cNvPicPr>
+                      <a:picLocks noChangeAspect="1" noChangeArrowheads="1"/>
+                    </pic:cNvPicPr>
+                  </pic:nvPicPr>
+                  <pic:blipFill>
+                    <a:blip r:embed="rId23"/>
+                    <a:srcRect/>
+                    <a:stretch>
+                      <a:fillRect/>
+                    </a:stretch>
+                  </pic:blipFill>
+                  <pic:spPr bwMode="auto">
+                    <a:xfrm>
+                      <a:off x="0" y="0"/>
+                      <a:ext cx="5943600" cy="3302839"/>
+                    </a:xfrm>
+                    <a:prstGeom prst="rect">
+                      <a:avLst/>
+                    </a:prstGeom>
+                    <a:noFill/>
+                    <a:ln w="9525">
+                      <a:noFill/>
+                      <a:miter lim="800000"/>
+                      <a:headEnd/>
+                      <a:tailEnd/>
+                    </a:ln>
+                  </pic:spPr>
+                </pic:pic>
+              </a:graphicData>
+            </a:graphic>
+          </wp:inline>
+        </w:drawing>
+      </w:r>
+    </w:p>
+    <w:p>
+      <w:pPr>
+        <w:rPr>
+          <w:lang w:val="en-SG"/>
+        </w:rPr>
+      </w:pPr>
+    </w:p>
+    <w:p>
+      <w:pPr>
+        <w:rPr>
+          <w:lang w:val="en-SG"/>
+        </w:rPr>
+      </w:pPr>
+    </w:p>
+    <w:p>
+      <w:pPr>
+        <w:rPr>
+          <w:lang w:val="en-SG"/>
+        </w:rPr>
+      </w:pPr>
+    </w:p>
+    <w:p>
+      <w:pPr>
+        <w:rPr>
+          <w:lang w:val="en-SG"/>
+        </w:rPr>
+      </w:pPr>
+    </w:p>
+    <w:p>
+      <w:pPr>
+        <w:rPr>
+          <w:lang w:val="en-SG"/>
+        </w:rPr>
+      </w:pPr>
+    </w:p>
+    <w:p>
+      <w:pPr>
+        <w:rPr>
+          <w:lang w:val="en-SG"/>
+        </w:rPr>
+      </w:pPr>
+    </w:p>
+    <w:p>
+      <w:pPr>
+        <w:rPr>
+          <w:lang w:val="en-SG"/>
+        </w:rPr>
+      </w:pPr>
+    </w:p>
+    <w:p>
+      <w:pPr>
+        <w:rPr>
+          <w:lang w:val="en-SG"/>
+        </w:rPr>
+      </w:pPr>
+    </w:p>
+    <w:p>
+      <w:pPr>
+        <w:rPr>
+          <w:lang w:val="en-SG"/>
+        </w:rPr>
+      </w:pPr>
+    </w:p>
+    <w:p>
+      <w:pPr>
+        <w:rPr>
+          <w:lang w:val="en-SG"/>
+        </w:rPr>
+      </w:pPr>
+    </w:p>
+    <w:p>
+      <w:pPr>
+        <w:rPr>
+          <w:lang w:val="en-SG"/>
+        </w:rPr>
+      </w:pPr>
+    </w:p>
+    <w:p>
+      <w:pPr>
+        <w:rPr>
+          <w:lang w:val="en-SG"/>
+        </w:rPr>
+      </w:pPr>
+    </w:p>
+    <w:p>
+      <w:pPr>
         <w:rPr>
           <w:lang w:val="en-SG"/>
         </w:rPr>
@@ -4563,8 +5170,8 @@
       </w:r>
     </w:p>
     <w:sectPr>
-      <w:headerReference w:type="default" r:id="rId14"/>
-      <w:footerReference w:type="default" r:id="rId15"/>
+      <w:headerReference w:type="default" r:id="rId24"/>
+      <w:footerReference w:type="default" r:id="rId25"/>
       <w:pgSz w:w="12240" w:h="15840"/>
       <w:pgMar w:top="1440" w:right="1440" w:bottom="1440" w:left="1440" w:header="720" w:footer="720" w:gutter="0"/>
       <w:cols w:space="720"/>
@@ -4781,7 +5388,7 @@
             <w:noProof/>
             <w:lang w:val="en-SG"/>
           </w:rPr>
-          <w:t>7</w:t>
+          <w:t>18</w:t>
         </w:r>
         <w:r>
           <w:rPr>
@@ -7244,13 +7851,28 @@
   <a:extraClrSchemeLst/>
   <a:extLst>
     <a:ext uri="{05A4C25C-085E-4340-85A3-A5531E510DB2}">
-      <thm15:themeFamily xmlns="" xmlns:thm15="http://schemas.microsoft.com/office/thememl/2012/main" name="Office Theme" id="{62F939B6-93AF-4DB8-9C6B-D6C7DFDC589F}" vid="{4A3C46E8-61CC-4603-A589-7422A47A8E4A}"/>
+      <thm15:themeFamily xmlns:thm15="http://schemas.microsoft.com/office/thememl/2012/main" xmlns="" name="Office Theme" id="{62F939B6-93AF-4DB8-9C6B-D6C7DFDC589F}" vid="{4A3C46E8-61CC-4603-A589-7422A47A8E4A}"/>
     </a:ext>
   </a:extLst>
 </a:theme>
 </file>
 
 <file path=customXml/item1.xml><?xml version="1.0" encoding="utf-8"?>
+<p:properties xmlns:p="http://schemas.microsoft.com/office/2006/metadata/properties" xmlns:xsi="http://www.w3.org/2001/XMLSchema-instance" xmlns:pc="http://schemas.microsoft.com/office/infopath/2007/PartnerControls">
+  <documentManagement/>
+</p:properties>
+</file>
+
+<file path=customXml/item2.xml><?xml version="1.0" encoding="utf-8"?>
+<?mso-contentType ?>
+<FormTemplates xmlns="http://schemas.microsoft.com/sharepoint/v3/contenttype/forms">
+  <Display>DocumentLibraryForm</Display>
+  <Edit>DocumentLibraryForm</Edit>
+  <New>DocumentLibraryForm</New>
+</FormTemplates>
+</file>
+
+<file path=customXml/item3.xml><?xml version="1.0" encoding="utf-8"?>
 <ct:contentTypeSchema xmlns:ct="http://schemas.microsoft.com/office/2006/metadata/contentType" xmlns:ma="http://schemas.microsoft.com/office/2006/metadata/properties/metaAttributes" ct:_="" ma:_="" ma:contentTypeName="Document" ma:contentTypeID="0x010100C8E325197F898B48A90A7E46E62C04EB" ma:contentTypeVersion="9" ma:contentTypeDescription="Create a new document." ma:contentTypeScope="" ma:versionID="7135c03dcd2939431bec46a4db02725b">
   <xsd:schema xmlns:xsd="http://www.w3.org/2001/XMLSchema" xmlns:xs="http://www.w3.org/2001/XMLSchema" xmlns:p="http://schemas.microsoft.com/office/2006/metadata/properties" xmlns:ns2="643cc4c9-974a-459b-a4e2-b99cf79270c5" xmlns:ns3="aa606edf-d360-4d28-9266-fcd27bf14afa" targetNamespace="http://schemas.microsoft.com/office/2006/metadata/properties" ma:root="true" ma:fieldsID="21d6fed3abad32436de4890e3e668c39" ns2:_="" ns3:_="">
     <xsd:import namespace="643cc4c9-974a-459b-a4e2-b99cf79270c5"/>
@@ -7447,26 +8069,28 @@
 </ct:contentTypeSchema>
 </file>
 
-<file path=customXml/item2.xml><?xml version="1.0" encoding="utf-8"?>
-<?mso-contentType ?>
-<FormTemplates xmlns="http://schemas.microsoft.com/sharepoint/v3/contenttype/forms">
-  <Display>DocumentLibraryForm</Display>
-  <Edit>DocumentLibraryForm</Edit>
-  <New>DocumentLibraryForm</New>
-</FormTemplates>
-</file>
-
-<file path=customXml/item3.xml><?xml version="1.0" encoding="utf-8"?>
-<p:properties xmlns:p="http://schemas.microsoft.com/office/2006/metadata/properties" xmlns:xsi="http://www.w3.org/2001/XMLSchema-instance" xmlns:pc="http://schemas.microsoft.com/office/infopath/2007/PartnerControls">
-  <documentManagement/>
-</p:properties>
-</file>
-
 <file path=customXml/item4.xml><?xml version="1.0" encoding="utf-8"?>
 <b:Sources xmlns:b="http://schemas.openxmlformats.org/officeDocument/2006/bibliography" xmlns="http://schemas.openxmlformats.org/officeDocument/2006/bibliography" SelectedStyle="\APASixthEditionOfficeOnline.xsl" StyleName="APA" Version="6"/>
 </file>
 
 <file path=customXml/itemProps1.xml><?xml version="1.0" encoding="utf-8"?>
+<ds:datastoreItem xmlns:ds="http://schemas.openxmlformats.org/officeDocument/2006/customXml" ds:itemID="{F584B5E0-B756-4F08-966F-063C0D50EA13}">
+  <ds:schemaRefs>
+    <ds:schemaRef ds:uri="http://schemas.microsoft.com/office/2006/metadata/properties"/>
+    <ds:schemaRef ds:uri="http://schemas.microsoft.com/office/infopath/2007/PartnerControls"/>
+  </ds:schemaRefs>
+</ds:datastoreItem>
+</file>
+
+<file path=customXml/itemProps2.xml><?xml version="1.0" encoding="utf-8"?>
+<ds:datastoreItem xmlns:ds="http://schemas.openxmlformats.org/officeDocument/2006/customXml" ds:itemID="{CC9F2434-3AB7-47CB-82E3-ABA7C5FBB26F}">
+  <ds:schemaRefs>
+    <ds:schemaRef ds:uri="http://schemas.microsoft.com/sharepoint/v3/contenttype/forms"/>
+  </ds:schemaRefs>
+</ds:datastoreItem>
+</file>
+
+<file path=customXml/itemProps3.xml><?xml version="1.0" encoding="utf-8"?>
 <ds:datastoreItem xmlns:ds="http://schemas.openxmlformats.org/officeDocument/2006/customXml" ds:itemID="{E2EF91D7-2B2A-4F17-BA30-318F1CBC44C0}">
   <ds:schemaRefs>
     <ds:schemaRef ds:uri="http://schemas.microsoft.com/office/2006/metadata/contentType"/>
@@ -7485,23 +8109,6 @@
 </ds:datastoreItem>
 </file>
 
-<file path=customXml/itemProps2.xml><?xml version="1.0" encoding="utf-8"?>
-<ds:datastoreItem xmlns:ds="http://schemas.openxmlformats.org/officeDocument/2006/customXml" ds:itemID="{CC9F2434-3AB7-47CB-82E3-ABA7C5FBB26F}">
-  <ds:schemaRefs>
-    <ds:schemaRef ds:uri="http://schemas.microsoft.com/sharepoint/v3/contenttype/forms"/>
-  </ds:schemaRefs>
-</ds:datastoreItem>
-</file>
-
-<file path=customXml/itemProps3.xml><?xml version="1.0" encoding="utf-8"?>
-<ds:datastoreItem xmlns:ds="http://schemas.openxmlformats.org/officeDocument/2006/customXml" ds:itemID="{F584B5E0-B756-4F08-966F-063C0D50EA13}">
-  <ds:schemaRefs>
-    <ds:schemaRef ds:uri="http://schemas.microsoft.com/office/2006/metadata/properties"/>
-    <ds:schemaRef ds:uri="http://schemas.microsoft.com/office/infopath/2007/PartnerControls"/>
-  </ds:schemaRefs>
-</ds:datastoreItem>
-</file>
-
 <file path=customXml/itemProps4.xml><?xml version="1.0" encoding="utf-8"?>
 <ds:datastoreItem xmlns:ds="http://schemas.openxmlformats.org/officeDocument/2006/customXml" ds:itemID="{C99D9960-3ED0-4C54-9127-D17F0CF4DFF0}">
   <ds:schemaRefs>

</xml_diff>

<commit_message>
Edited "SERIS_UM" and baselined.
</commit_message>
<xml_diff>
--- a/TECH/USER/UG/WORK IN PROGRESS/SERIS_UM.docx
+++ b/TECH/USER/UG/WORK IN PROGRESS/SERIS_UM.docx
@@ -118,7 +118,7 @@
                     <a:blip r:embed="rId11">
                       <a:extLst>
                         <a:ext uri="{28A0092B-C50C-407E-A947-70E740481C1C}">
-                          <a14:useLocalDpi xmlns:a14="http://schemas.microsoft.com/office/drawing/2010/main" xmlns:wps="http://schemas.microsoft.com/office/word/2010/wordprocessingShape" xmlns:wpi="http://schemas.microsoft.com/office/word/2010/wordprocessingInk" xmlns:wpg="http://schemas.microsoft.com/office/word/2010/wordprocessingGroup" xmlns:w16se="http://schemas.microsoft.com/office/word/2015/wordml/symex" xmlns:w16cid="http://schemas.microsoft.com/office/word/2016/wordml/cid" xmlns:w15="http://schemas.microsoft.com/office/word/2012/wordml" xmlns:w14="http://schemas.microsoft.com/office/word/2010/wordml" xmlns:w="http://schemas.openxmlformats.org/wordprocessingml/2006/main" xmlns:w10="urn:schemas-microsoft-com:office:word" xmlns:wp14="http://schemas.microsoft.com/office/word/2010/wordprocessingDrawing" xmlns:v="urn:schemas-microsoft-com:vml" xmlns:o="urn:schemas-microsoft-com:office:office" xmlns:am3d="http://schemas.microsoft.com/office/drawing/2017/model3d" xmlns:aink="http://schemas.microsoft.com/office/drawing/2016/ink" xmlns:mc="http://schemas.openxmlformats.org/markup-compatibility/2006" xmlns:cx8="http://schemas.microsoft.com/office/drawing/2016/5/14/chartex" xmlns:cx7="http://schemas.microsoft.com/office/drawing/2016/5/13/chartex" xmlns:cx6="http://schemas.microsoft.com/office/drawing/2016/5/12/chartex" xmlns:cx5="http://schemas.microsoft.com/office/drawing/2016/5/11/chartex" xmlns:cx4="http://schemas.microsoft.com/office/drawing/2016/5/10/chartex" xmlns:cx3="http://schemas.microsoft.com/office/drawing/2016/5/9/chartex" xmlns:cx2="http://schemas.microsoft.com/office/drawing/2015/10/21/chartex" xmlns:cx1="http://schemas.microsoft.com/office/drawing/2015/9/8/chartex" xmlns:cx="http://schemas.microsoft.com/office/drawing/2014/chartex" xmlns:wpc="http://schemas.microsoft.com/office/word/2010/wordprocessingCanvas" xmlns="" val="0"/>
+                          <a14:useLocalDpi xmlns="" xmlns:wpc="http://schemas.microsoft.com/office/word/2010/wordprocessingCanvas" xmlns:cx="http://schemas.microsoft.com/office/drawing/2014/chartex" xmlns:cx1="http://schemas.microsoft.com/office/drawing/2015/9/8/chartex" xmlns:cx2="http://schemas.microsoft.com/office/drawing/2015/10/21/chartex" xmlns:cx3="http://schemas.microsoft.com/office/drawing/2016/5/9/chartex" xmlns:cx4="http://schemas.microsoft.com/office/drawing/2016/5/10/chartex" xmlns:cx5="http://schemas.microsoft.com/office/drawing/2016/5/11/chartex" xmlns:cx6="http://schemas.microsoft.com/office/drawing/2016/5/12/chartex" xmlns:cx7="http://schemas.microsoft.com/office/drawing/2016/5/13/chartex" xmlns:cx8="http://schemas.microsoft.com/office/drawing/2016/5/14/chartex" xmlns:mc="http://schemas.openxmlformats.org/markup-compatibility/2006" xmlns:aink="http://schemas.microsoft.com/office/drawing/2016/ink" xmlns:am3d="http://schemas.microsoft.com/office/drawing/2017/model3d" xmlns:o="urn:schemas-microsoft-com:office:office" xmlns:v="urn:schemas-microsoft-com:vml" xmlns:wp14="http://schemas.microsoft.com/office/word/2010/wordprocessingDrawing" xmlns:w10="urn:schemas-microsoft-com:office:word" xmlns:w="http://schemas.openxmlformats.org/wordprocessingml/2006/main" xmlns:w14="http://schemas.microsoft.com/office/word/2010/wordml" xmlns:w15="http://schemas.microsoft.com/office/word/2012/wordml" xmlns:w16cid="http://schemas.microsoft.com/office/word/2016/wordml/cid" xmlns:w16se="http://schemas.microsoft.com/office/word/2015/wordml/symex" xmlns:wpg="http://schemas.microsoft.com/office/word/2010/wordprocessingGroup" xmlns:wpi="http://schemas.microsoft.com/office/word/2010/wordprocessingInk" xmlns:wps="http://schemas.microsoft.com/office/word/2010/wordprocessingShape" xmlns:a14="http://schemas.microsoft.com/office/drawing/2010/main" val="0"/>
                         </a:ext>
                       </a:extLst>
                     </a:blip>
@@ -873,7 +873,7 @@
         </w:rPr>
       </w:pPr>
       <w:bookmarkStart w:id="0" w:name="_Toc513290096"/>
-      <w:bookmarkStart w:id="1" w:name="_Toc536390328"/>
+      <w:bookmarkStart w:id="1" w:name="_Toc39996"/>
       <w:r>
         <w:rPr>
           <w:rFonts w:eastAsia="Arial Unicode MS"/>
@@ -1203,6 +1203,12 @@
                 <w:rFonts w:eastAsia="Arial Unicode MS" w:cs="Arial Unicode MS"/>
               </w:rPr>
             </w:pPr>
+            <w:r>
+              <w:rPr>
+                <w:rFonts w:eastAsia="Arial Unicode MS" w:cs="Arial Unicode MS"/>
+              </w:rPr>
+              <w:t>1.1</w:t>
+            </w:r>
           </w:p>
         </w:tc>
         <w:tc>
@@ -1226,6 +1232,12 @@
                 <w:rFonts w:eastAsia="Arial Unicode MS" w:cs="Arial Unicode MS"/>
               </w:rPr>
             </w:pPr>
+            <w:r>
+              <w:rPr>
+                <w:rFonts w:eastAsia="Arial Unicode MS" w:cs="Arial Unicode MS"/>
+              </w:rPr>
+              <w:t>Nay Lin Aung</w:t>
+            </w:r>
           </w:p>
         </w:tc>
         <w:tc>
@@ -1249,6 +1261,12 @@
                 <w:rFonts w:eastAsia="Arial Unicode MS" w:cs="Arial Unicode MS"/>
               </w:rPr>
             </w:pPr>
+            <w:r>
+              <w:rPr>
+                <w:rFonts w:eastAsia="Arial Unicode MS" w:cs="Arial Unicode MS"/>
+              </w:rPr>
+              <w:t>02/02/2019</w:t>
+            </w:r>
           </w:p>
         </w:tc>
         <w:tc>
@@ -1272,6 +1290,18 @@
                 <w:rFonts w:eastAsia="Arial Unicode MS" w:cs="Arial Unicode MS"/>
               </w:rPr>
             </w:pPr>
+            <w:r>
+              <w:rPr>
+                <w:rFonts w:eastAsia="Arial Unicode MS" w:cs="Arial Unicode MS"/>
+              </w:rPr>
+              <w:t>Edited and b</w:t>
+            </w:r>
+            <w:r>
+              <w:rPr>
+                <w:rFonts w:eastAsia="Arial Unicode MS" w:cs="Arial Unicode MS"/>
+              </w:rPr>
+              <w:t>aselined the user manual.</w:t>
+            </w:r>
           </w:p>
         </w:tc>
       </w:tr>
@@ -1660,7 +1690,7 @@
           <w:r>
             <w:fldChar w:fldCharType="separate"/>
           </w:r>
-          <w:hyperlink w:anchor="_Toc536390328" w:history="1">
+          <w:hyperlink w:anchor="_Toc39996" w:history="1">
             <w:r>
               <w:rPr>
                 <w:rStyle w:val="Hyperlink"/>
@@ -1688,7 +1718,7 @@
                 <w:noProof/>
                 <w:webHidden/>
               </w:rPr>
-              <w:instrText xml:space="preserve"> PAGEREF _Toc536390328 \h </w:instrText>
+              <w:instrText xml:space="preserve"> PAGEREF _Toc39996 \h </w:instrText>
             </w:r>
             <w:r>
               <w:rPr>
@@ -1733,7 +1763,7 @@
               <w:lang w:val="en-US" w:eastAsia="zh-CN"/>
             </w:rPr>
           </w:pPr>
-          <w:hyperlink w:anchor="_Toc536390329" w:history="1">
+          <w:hyperlink w:anchor="_Toc39997" w:history="1">
             <w:r>
               <w:rPr>
                 <w:rStyle w:val="Hyperlink"/>
@@ -1776,7 +1806,7 @@
                 <w:noProof/>
                 <w:webHidden/>
               </w:rPr>
-              <w:instrText xml:space="preserve"> PAGEREF _Toc536390329 \h </w:instrText>
+              <w:instrText xml:space="preserve"> PAGEREF _Toc39997 \h </w:instrText>
             </w:r>
             <w:r>
               <w:rPr>
@@ -1821,7 +1851,7 @@
               <w:lang w:val="en-US" w:eastAsia="zh-CN"/>
             </w:rPr>
           </w:pPr>
-          <w:hyperlink w:anchor="_Toc536390330" w:history="1">
+          <w:hyperlink w:anchor="_Toc39998" w:history="1">
             <w:r>
               <w:rPr>
                 <w:rStyle w:val="Hyperlink"/>
@@ -1864,7 +1894,7 @@
                 <w:noProof/>
                 <w:webHidden/>
               </w:rPr>
-              <w:instrText xml:space="preserve"> PAGEREF _Toc536390330 \h </w:instrText>
+              <w:instrText xml:space="preserve"> PAGEREF _Toc39998 \h </w:instrText>
             </w:r>
             <w:r>
               <w:rPr>
@@ -1909,7 +1939,7 @@
               <w:lang w:val="en-US" w:eastAsia="zh-CN"/>
             </w:rPr>
           </w:pPr>
-          <w:hyperlink w:anchor="_Toc536390331" w:history="1">
+          <w:hyperlink w:anchor="_Toc39999" w:history="1">
             <w:r>
               <w:rPr>
                 <w:rStyle w:val="Hyperlink"/>
@@ -1952,7 +1982,7 @@
                 <w:noProof/>
                 <w:webHidden/>
               </w:rPr>
-              <w:instrText xml:space="preserve"> PAGEREF _Toc536390331 \h </w:instrText>
+              <w:instrText xml:space="preserve"> PAGEREF _Toc39999 \h </w:instrText>
             </w:r>
             <w:r>
               <w:rPr>
@@ -1972,7 +2002,7 @@
                 <w:noProof/>
                 <w:webHidden/>
               </w:rPr>
-              <w:t>5</w:t>
+              <w:t>6</w:t>
             </w:r>
             <w:r>
               <w:rPr>
@@ -1997,7 +2027,7 @@
               <w:lang w:val="en-US" w:eastAsia="zh-CN"/>
             </w:rPr>
           </w:pPr>
-          <w:hyperlink w:anchor="_Toc536390332" w:history="1">
+          <w:hyperlink w:anchor="_Toc40000" w:history="1">
             <w:r>
               <w:rPr>
                 <w:rStyle w:val="Hyperlink"/>
@@ -2040,7 +2070,7 @@
                 <w:noProof/>
                 <w:webHidden/>
               </w:rPr>
-              <w:instrText xml:space="preserve"> PAGEREF _Toc536390332 \h </w:instrText>
+              <w:instrText xml:space="preserve"> PAGEREF _Toc40000 \h </w:instrText>
             </w:r>
             <w:r>
               <w:rPr>
@@ -2060,7 +2090,7 @@
                 <w:noProof/>
                 <w:webHidden/>
               </w:rPr>
-              <w:t>6</w:t>
+              <w:t>10</w:t>
             </w:r>
             <w:r>
               <w:rPr>
@@ -2085,7 +2115,7 @@
               <w:lang w:val="en-US" w:eastAsia="zh-CN"/>
             </w:rPr>
           </w:pPr>
-          <w:hyperlink w:anchor="_Toc536390333" w:history="1">
+          <w:hyperlink w:anchor="_Toc40001" w:history="1">
             <w:r>
               <w:rPr>
                 <w:rStyle w:val="Hyperlink"/>
@@ -2128,7 +2158,7 @@
                 <w:noProof/>
                 <w:webHidden/>
               </w:rPr>
-              <w:instrText xml:space="preserve"> PAGEREF _Toc536390333 \h </w:instrText>
+              <w:instrText xml:space="preserve"> PAGEREF _Toc40001 \h </w:instrText>
             </w:r>
             <w:r>
               <w:rPr>
@@ -2148,7 +2178,7 @@
                 <w:noProof/>
                 <w:webHidden/>
               </w:rPr>
-              <w:t>7</w:t>
+              <w:t>11</w:t>
             </w:r>
             <w:r>
               <w:rPr>
@@ -2173,7 +2203,7 @@
               <w:lang w:val="en-US" w:eastAsia="zh-CN"/>
             </w:rPr>
           </w:pPr>
-          <w:hyperlink w:anchor="_Toc536390334" w:history="1">
+          <w:hyperlink w:anchor="_Toc40002" w:history="1">
             <w:r>
               <w:rPr>
                 <w:rStyle w:val="Hyperlink"/>
@@ -2216,7 +2246,7 @@
                 <w:noProof/>
                 <w:webHidden/>
               </w:rPr>
-              <w:instrText xml:space="preserve"> PAGEREF _Toc536390334 \h </w:instrText>
+              <w:instrText xml:space="preserve"> PAGEREF _Toc40002 \h </w:instrText>
             </w:r>
             <w:r>
               <w:rPr>
@@ -2236,7 +2266,7 @@
                 <w:noProof/>
                 <w:webHidden/>
               </w:rPr>
-              <w:t>8</w:t>
+              <w:t>12</w:t>
             </w:r>
             <w:r>
               <w:rPr>
@@ -2261,7 +2291,7 @@
               <w:lang w:val="en-US" w:eastAsia="zh-CN"/>
             </w:rPr>
           </w:pPr>
-          <w:hyperlink w:anchor="_Toc536390335" w:history="1">
+          <w:hyperlink w:anchor="_Toc40003" w:history="1">
             <w:r>
               <w:rPr>
                 <w:rStyle w:val="Hyperlink"/>
@@ -2283,7 +2313,7 @@
                 <w:rStyle w:val="Hyperlink"/>
                 <w:noProof/>
               </w:rPr>
-              <w:t>System Administration</w:t>
+              <w:t>Data Download</w:t>
             </w:r>
             <w:r>
               <w:rPr>
@@ -2304,7 +2334,7 @@
                 <w:noProof/>
                 <w:webHidden/>
               </w:rPr>
-              <w:instrText xml:space="preserve"> PAGEREF _Toc536390335 \h </w:instrText>
+              <w:instrText xml:space="preserve"> PAGEREF _Toc40003 \h </w:instrText>
             </w:r>
             <w:r>
               <w:rPr>
@@ -2324,7 +2354,7 @@
                 <w:noProof/>
                 <w:webHidden/>
               </w:rPr>
-              <w:t>9</w:t>
+              <w:t>13</w:t>
             </w:r>
             <w:r>
               <w:rPr>
@@ -2349,7 +2379,7 @@
               <w:lang w:val="en-US" w:eastAsia="zh-CN"/>
             </w:rPr>
           </w:pPr>
-          <w:hyperlink w:anchor="_Toc536390336" w:history="1">
+          <w:hyperlink w:anchor="_Toc40004" w:history="1">
             <w:r>
               <w:rPr>
                 <w:rStyle w:val="Hyperlink"/>
@@ -2371,7 +2401,7 @@
                 <w:rStyle w:val="Hyperlink"/>
                 <w:noProof/>
               </w:rPr>
-              <w:t>Data Download</w:t>
+              <w:t>Real-time Dashboard</w:t>
             </w:r>
             <w:r>
               <w:rPr>
@@ -2392,7 +2422,7 @@
                 <w:noProof/>
                 <w:webHidden/>
               </w:rPr>
-              <w:instrText xml:space="preserve"> PAGEREF _Toc536390336 \h </w:instrText>
+              <w:instrText xml:space="preserve"> PAGEREF _Toc40004 \h </w:instrText>
             </w:r>
             <w:r>
               <w:rPr>
@@ -2412,7 +2442,7 @@
                 <w:noProof/>
                 <w:webHidden/>
               </w:rPr>
-              <w:t>10</w:t>
+              <w:t>15</w:t>
             </w:r>
             <w:r>
               <w:rPr>
@@ -2437,7 +2467,7 @@
               <w:lang w:val="en-US" w:eastAsia="zh-CN"/>
             </w:rPr>
           </w:pPr>
-          <w:hyperlink w:anchor="_Toc536390337" w:history="1">
+          <w:hyperlink w:anchor="_Toc40005" w:history="1">
             <w:r>
               <w:rPr>
                 <w:rStyle w:val="Hyperlink"/>
@@ -2459,7 +2489,7 @@
                 <w:rStyle w:val="Hyperlink"/>
                 <w:noProof/>
               </w:rPr>
-              <w:t>Real-time Dashboard</w:t>
+              <w:t>Health Check</w:t>
             </w:r>
             <w:r>
               <w:rPr>
@@ -2480,7 +2510,7 @@
                 <w:noProof/>
                 <w:webHidden/>
               </w:rPr>
-              <w:instrText xml:space="preserve"> PAGEREF _Toc536390337 \h </w:instrText>
+              <w:instrText xml:space="preserve"> PAGEREF _Toc40005 \h </w:instrText>
             </w:r>
             <w:r>
               <w:rPr>
@@ -2500,7 +2530,7 @@
                 <w:noProof/>
                 <w:webHidden/>
               </w:rPr>
-              <w:t>11</w:t>
+              <w:t>16</w:t>
             </w:r>
             <w:r>
               <w:rPr>
@@ -2525,7 +2555,7 @@
               <w:lang w:val="en-US" w:eastAsia="zh-CN"/>
             </w:rPr>
           </w:pPr>
-          <w:hyperlink w:anchor="_Toc536390338" w:history="1">
+          <w:hyperlink w:anchor="_Toc40006" w:history="1">
             <w:r>
               <w:rPr>
                 <w:rStyle w:val="Hyperlink"/>
@@ -2547,7 +2577,7 @@
                 <w:rStyle w:val="Hyperlink"/>
                 <w:noProof/>
               </w:rPr>
-              <w:t>Health Check</w:t>
+              <w:t>Report</w:t>
             </w:r>
             <w:r>
               <w:rPr>
@@ -2568,7 +2598,7 @@
                 <w:noProof/>
                 <w:webHidden/>
               </w:rPr>
-              <w:instrText xml:space="preserve"> PAGEREF _Toc536390338 \h </w:instrText>
+              <w:instrText xml:space="preserve"> PAGEREF _Toc40006 \h </w:instrText>
             </w:r>
             <w:r>
               <w:rPr>
@@ -2588,7 +2618,7 @@
                 <w:noProof/>
                 <w:webHidden/>
               </w:rPr>
-              <w:t>12</w:t>
+              <w:t>17</w:t>
             </w:r>
             <w:r>
               <w:rPr>
@@ -2613,7 +2643,7 @@
               <w:lang w:val="en-US" w:eastAsia="zh-CN"/>
             </w:rPr>
           </w:pPr>
-          <w:hyperlink w:anchor="_Toc536390339" w:history="1">
+          <w:hyperlink w:anchor="_Toc40007" w:history="1">
             <w:r>
               <w:rPr>
                 <w:rStyle w:val="Hyperlink"/>
@@ -2635,7 +2665,7 @@
                 <w:rStyle w:val="Hyperlink"/>
                 <w:noProof/>
               </w:rPr>
-              <w:t>Report</w:t>
+              <w:t>History Records</w:t>
             </w:r>
             <w:r>
               <w:rPr>
@@ -2656,7 +2686,7 @@
                 <w:noProof/>
                 <w:webHidden/>
               </w:rPr>
-              <w:instrText xml:space="preserve"> PAGEREF _Toc536390339 \h </w:instrText>
+              <w:instrText xml:space="preserve"> PAGEREF _Toc40007 \h </w:instrText>
             </w:r>
             <w:r>
               <w:rPr>
@@ -2676,7 +2706,7 @@
                 <w:noProof/>
                 <w:webHidden/>
               </w:rPr>
-              <w:t>13</w:t>
+              <w:t>18</w:t>
             </w:r>
             <w:r>
               <w:rPr>
@@ -2701,7 +2731,7 @@
               <w:lang w:val="en-US" w:eastAsia="zh-CN"/>
             </w:rPr>
           </w:pPr>
-          <w:hyperlink w:anchor="_Toc536390340" w:history="1">
+          <w:hyperlink w:anchor="_Toc40008" w:history="1">
             <w:r>
               <w:rPr>
                 <w:rStyle w:val="Hyperlink"/>
@@ -2744,7 +2774,7 @@
                 <w:noProof/>
                 <w:webHidden/>
               </w:rPr>
-              <w:instrText xml:space="preserve"> PAGEREF _Toc536390340 \h </w:instrText>
+              <w:instrText xml:space="preserve"> PAGEREF _Toc40008 \h </w:instrText>
             </w:r>
             <w:r>
               <w:rPr>
@@ -2764,7 +2794,7 @@
                 <w:noProof/>
                 <w:webHidden/>
               </w:rPr>
-              <w:t>14</w:t>
+              <w:t>19</w:t>
             </w:r>
             <w:r>
               <w:rPr>
@@ -2789,7 +2819,7 @@
               <w:lang w:val="en-US" w:eastAsia="zh-CN"/>
             </w:rPr>
           </w:pPr>
-          <w:hyperlink w:anchor="_Toc536390341" w:history="1">
+          <w:hyperlink w:anchor="_Toc40009" w:history="1">
             <w:r>
               <w:rPr>
                 <w:rStyle w:val="Hyperlink"/>
@@ -2832,7 +2862,7 @@
                 <w:noProof/>
                 <w:webHidden/>
               </w:rPr>
-              <w:instrText xml:space="preserve"> PAGEREF _Toc536390341 \h </w:instrText>
+              <w:instrText xml:space="preserve"> PAGEREF _Toc40009 \h </w:instrText>
             </w:r>
             <w:r>
               <w:rPr>
@@ -2852,7 +2882,7 @@
                 <w:noProof/>
                 <w:webHidden/>
               </w:rPr>
-              <w:t>15</w:t>
+              <w:t>20</w:t>
             </w:r>
             <w:r>
               <w:rPr>
@@ -2901,7 +2931,7 @@
         <w:ind w:left="360"/>
         <w:jc w:val="left"/>
       </w:pPr>
-      <w:bookmarkStart w:id="2" w:name="_Toc536390329"/>
+      <w:bookmarkStart w:id="2" w:name="_Toc39997"/>
       <w:r>
         <w:lastRenderedPageBreak/>
         <w:t>Overview</w:t>
@@ -2914,7 +2944,16 @@
         <w:jc w:val="both"/>
       </w:pPr>
       <w:r>
-        <w:t>The Solar Energy Research Institute of Singapore (SERIS) conducts research, development testing and consulting on solar energy technologies and their integration into power systems and buildings. SERIS is globally active but focuses on technologies and services for tropical regions, in particular for Singapore and South-East Asia.</w:t>
+        <w:t>The Solar Energy Research Institut</w:t>
+      </w:r>
+      <w:r>
+        <w:t xml:space="preserve">e of Singapore (SERIS) </w:t>
+      </w:r>
+      <w:r>
+        <w:t xml:space="preserve">conducts </w:t>
+      </w:r>
+      <w:r>
+        <w:t>research, development testing and consulting on solar energy technologies and their integration into power systems and buildings. SERIS is globally active but focuses on technologies and services for tropical regions, in particular for Singapore and South-East Asia.</w:t>
       </w:r>
     </w:p>
     <w:p>
@@ -2931,15 +2970,6 @@
       <w:r>
         <w:t>based PV power plants in the multi-MW range across different climate zones. Collected data will be used for extensive research programmes on yield projections, which are of vital importance to project developers as well as investors and degradation studies of PV modules &amp; systems.</w:t>
       </w:r>
-    </w:p>
-    <w:p>
-      <w:pPr>
-        <w:spacing w:line="240" w:lineRule="auto"/>
-        <w:jc w:val="both"/>
-        <w:rPr>
-          <w:lang w:val="en-SG"/>
-        </w:rPr>
-      </w:pPr>
     </w:p>
     <w:p>
       <w:pPr>
@@ -2951,7 +2981,7 @@
         <w:ind w:left="360"/>
         <w:jc w:val="left"/>
       </w:pPr>
-      <w:bookmarkStart w:id="3" w:name="_Toc536390330"/>
+      <w:bookmarkStart w:id="3" w:name="_Toc39998"/>
       <w:r>
         <w:t>Login</w:t>
       </w:r>
@@ -2973,7 +3003,37 @@
         <w:rPr>
           <w:lang w:val="en-SG"/>
         </w:rPr>
-        <w:t xml:space="preserve">y entering URL of </w:t>
+        <w:t xml:space="preserve">y entering URL </w:t>
+      </w:r>
+      <w:r>
+        <w:rPr>
+          <w:lang w:val="en-SG"/>
+        </w:rPr>
+        <w:t>&lt;</w:t>
+      </w:r>
+      <w:r>
+        <w:t xml:space="preserve"> </w:t>
+      </w:r>
+      <w:hyperlink r:id="rId12" w:history="1">
+        <w:r>
+          <w:rPr>
+            <w:rStyle w:val="Hyperlink"/>
+            <w:lang w:val="en-SG"/>
+          </w:rPr>
+          <w:t>http://seris-ram.dyndns-ip.com:8080/login</w:t>
+        </w:r>
+      </w:hyperlink>
+      <w:r>
+        <w:rPr>
+          <w:lang w:val="en-SG"/>
+        </w:rPr>
+        <w:t xml:space="preserve">&gt; </w:t>
+      </w:r>
+      <w:r>
+        <w:rPr>
+          <w:lang w:val="en-SG"/>
+        </w:rPr>
+        <w:t xml:space="preserve">of </w:t>
       </w:r>
       <w:r>
         <w:rPr>
@@ -2985,7 +3045,13 @@
         <w:rPr>
           <w:lang w:val="en-SG"/>
         </w:rPr>
-        <w:t xml:space="preserve"> page, l</w:t>
+        <w:t xml:space="preserve"> web application</w:t>
+      </w:r>
+      <w:r>
+        <w:rPr>
+          <w:lang w:val="en-SG"/>
+        </w:rPr>
+        <w:t>, l</w:t>
       </w:r>
       <w:r>
         <w:rPr>
@@ -3039,7 +3105,19 @@
         <w:rPr>
           <w:lang w:val="en-SG"/>
         </w:rPr>
-        <w:t xml:space="preserve"> and it will display dashboard</w:t>
+        <w:t xml:space="preserve"> and it will display </w:t>
+      </w:r>
+      <w:r>
+        <w:rPr>
+          <w:lang w:val="en-SG"/>
+        </w:rPr>
+        <w:t xml:space="preserve">the system’s </w:t>
+      </w:r>
+      <w:r>
+        <w:rPr>
+          <w:lang w:val="en-SG"/>
+        </w:rPr>
+        <w:t>dashboard</w:t>
       </w:r>
       <w:r>
         <w:rPr>
@@ -3047,13 +3125,6 @@
         </w:rPr>
         <w:t>.</w:t>
       </w:r>
-    </w:p>
-    <w:p>
-      <w:pPr>
-        <w:rPr>
-          <w:lang w:val="en-SG"/>
-        </w:rPr>
-      </w:pPr>
     </w:p>
     <w:p>
       <w:pPr>
@@ -3068,8 +3139,8 @@
         </w:rPr>
         <w:drawing>
           <wp:inline distT="0" distB="0" distL="0" distR="0">
-            <wp:extent cx="5613999" cy="3078059"/>
-            <wp:effectExtent l="19050" t="0" r="5751" b="0"/>
+            <wp:extent cx="5441471" cy="2983465"/>
+            <wp:effectExtent l="19050" t="0" r="6829" b="0"/>
             <wp:docPr id="7" name="Picture 7"/>
             <wp:cNvGraphicFramePr>
               <a:graphicFrameLocks xmlns:a="http://schemas.openxmlformats.org/drawingml/2006/main" noChangeAspect="1"/>
@@ -3084,7 +3155,7 @@
                     </pic:cNvPicPr>
                   </pic:nvPicPr>
                   <pic:blipFill>
-                    <a:blip r:embed="rId12"/>
+                    <a:blip r:embed="rId13"/>
                     <a:srcRect/>
                     <a:stretch>
                       <a:fillRect/>
@@ -3093,7 +3164,7 @@
                   <pic:spPr bwMode="auto">
                     <a:xfrm>
                       <a:off x="0" y="0"/>
-                      <a:ext cx="5615697" cy="3078990"/>
+                      <a:ext cx="5440340" cy="2982845"/>
                     </a:xfrm>
                     <a:prstGeom prst="rect">
                       <a:avLst/>
@@ -3130,13 +3201,6 @@
     <w:p>
       <w:pPr>
         <w:rPr>
-          <w:lang w:val="en-SG"/>
-        </w:rPr>
-      </w:pPr>
-    </w:p>
-    <w:p>
-      <w:pPr>
-        <w:rPr>
           <w:rFonts w:eastAsia="Arial Unicode MS" w:cs="Arial Unicode MS"/>
           <w:b/>
           <w:bCs/>
@@ -3157,6 +3221,7 @@
           <w:szCs w:val="28"/>
           <w:lang w:eastAsia="zh-CN"/>
         </w:rPr>
+        <w:lastRenderedPageBreak/>
         <w:drawing>
           <wp:inline distT="0" distB="0" distL="0" distR="0">
             <wp:extent cx="5786527" cy="3212045"/>
@@ -3175,7 +3240,7 @@
                     </pic:cNvPicPr>
                   </pic:nvPicPr>
                   <pic:blipFill>
-                    <a:blip r:embed="rId13"/>
+                    <a:blip r:embed="rId14"/>
                     <a:srcRect/>
                     <a:stretch>
                       <a:fillRect/>
@@ -3362,6 +3427,19 @@
     </w:p>
     <w:p>
       <w:pPr>
+        <w:rPr>
+          <w:rFonts w:eastAsia="Arial Unicode MS" w:cs="Arial Unicode MS"/>
+          <w:b/>
+          <w:bCs/>
+          <w:color w:val="4472C4" w:themeColor="accent1"/>
+          <w:sz w:val="28"/>
+          <w:szCs w:val="28"/>
+          <w:lang w:val="en-SG"/>
+        </w:rPr>
+      </w:pPr>
+    </w:p>
+    <w:p>
+      <w:pPr>
         <w:pStyle w:val="Heading2"/>
         <w:numPr>
           <w:ilvl w:val="0"/>
@@ -3370,7 +3448,7 @@
         <w:ind w:left="360"/>
         <w:jc w:val="left"/>
       </w:pPr>
-      <w:bookmarkStart w:id="4" w:name="_Toc536390331"/>
+      <w:bookmarkStart w:id="4" w:name="_Toc39999"/>
       <w:r>
         <w:lastRenderedPageBreak/>
         <w:t xml:space="preserve">New </w:t>
@@ -3386,6 +3464,7 @@
     <w:p>
       <w:pPr>
         <w:spacing w:line="240" w:lineRule="auto"/>
+        <w:jc w:val="both"/>
         <w:rPr>
           <w:lang w:val="en-SG"/>
         </w:rPr>
@@ -3396,23 +3475,106 @@
         </w:rPr>
         <w:t>To create a new user, the system should be logged in with administrater right.</w:t>
       </w:r>
+      <w:r>
+        <w:rPr>
+          <w:lang w:val="en-SG"/>
+        </w:rPr>
+        <w:t xml:space="preserve"> </w:t>
+      </w:r>
+      <w:r>
+        <w:rPr>
+          <w:lang w:val="en-SG"/>
+        </w:rPr>
+        <w:t>System user without administrater right can not create/delete user.</w:t>
+      </w:r>
     </w:p>
     <w:p>
       <w:pPr>
         <w:spacing w:line="240" w:lineRule="auto"/>
-        <w:rPr>
-          <w:lang w:val="en-SG"/>
-        </w:rPr>
-      </w:pPr>
-      <w:r>
-        <w:rPr>
-          <w:lang w:val="en-SG"/>
-        </w:rPr>
-        <w:t>System user without administrater right can not create/delete user.</w:t>
-      </w:r>
-    </w:p>
-    <w:p>
-      <w:pPr>
+        <w:jc w:val="both"/>
+        <w:rPr>
+          <w:lang w:val="en-SG"/>
+        </w:rPr>
+      </w:pPr>
+      <w:r>
+        <w:rPr>
+          <w:lang w:val="en-SG"/>
+        </w:rPr>
+        <w:t>With admin-right, p</w:t>
+      </w:r>
+      <w:r>
+        <w:rPr>
+          <w:lang w:val="en-SG"/>
+        </w:rPr>
+        <w:t xml:space="preserve">ress the button  </w:t>
+      </w:r>
+      <w:r>
+        <w:rPr>
+          <w:noProof/>
+          <w:lang w:eastAsia="zh-CN"/>
+        </w:rPr>
+        <w:drawing>
+          <wp:inline distT="0" distB="0" distL="0" distR="0">
+            <wp:extent cx="250926" cy="266623"/>
+            <wp:effectExtent l="19050" t="0" r="0" b="0"/>
+            <wp:docPr id="12" name="Picture 10"/>
+            <wp:cNvGraphicFramePr>
+              <a:graphicFrameLocks xmlns:a="http://schemas.openxmlformats.org/drawingml/2006/main" noChangeAspect="1"/>
+            </wp:cNvGraphicFramePr>
+            <a:graphic xmlns:a="http://schemas.openxmlformats.org/drawingml/2006/main">
+              <a:graphicData uri="http://schemas.openxmlformats.org/drawingml/2006/picture">
+                <pic:pic xmlns:pic="http://schemas.openxmlformats.org/drawingml/2006/picture">
+                  <pic:nvPicPr>
+                    <pic:cNvPr id="0" name="Picture 10"/>
+                    <pic:cNvPicPr>
+                      <a:picLocks noChangeAspect="1" noChangeArrowheads="1"/>
+                    </pic:cNvPicPr>
+                  </pic:nvPicPr>
+                  <pic:blipFill>
+                    <a:blip r:embed="rId15"/>
+                    <a:srcRect/>
+                    <a:stretch>
+                      <a:fillRect/>
+                    </a:stretch>
+                  </pic:blipFill>
+                  <pic:spPr bwMode="auto">
+                    <a:xfrm>
+                      <a:off x="0" y="0"/>
+                      <a:ext cx="251629" cy="267370"/>
+                    </a:xfrm>
+                    <a:prstGeom prst="rect">
+                      <a:avLst/>
+                    </a:prstGeom>
+                    <a:noFill/>
+                    <a:ln w="9525">
+                      <a:noFill/>
+                      <a:miter lim="800000"/>
+                      <a:headEnd/>
+                      <a:tailEnd/>
+                    </a:ln>
+                  </pic:spPr>
+                </pic:pic>
+              </a:graphicData>
+            </a:graphic>
+          </wp:inline>
+        </w:drawing>
+      </w:r>
+      <w:r>
+        <w:rPr>
+          <w:lang w:val="en-SG"/>
+        </w:rPr>
+        <w:t xml:space="preserve"> located at the right-buttom corner for creating new user.</w:t>
+      </w:r>
+      <w:r>
+        <w:rPr>
+          <w:lang w:val="en-SG"/>
+        </w:rPr>
+        <w:t xml:space="preserve"> It will display the page for adding/creating new user with respective information.</w:t>
+      </w:r>
+    </w:p>
+    <w:p>
+      <w:pPr>
+        <w:spacing w:line="240" w:lineRule="auto"/>
         <w:rPr>
           <w:lang w:val="en-SG"/>
         </w:rPr>
@@ -3447,7 +3609,7 @@
                     </pic:cNvPicPr>
                   </pic:nvPicPr>
                   <pic:blipFill>
-                    <a:blip r:embed="rId14"/>
+                    <a:blip r:embed="rId16"/>
                     <a:srcRect/>
                     <a:stretch>
                       <a:fillRect/>
@@ -3489,6 +3651,229 @@
           <w:lang w:val="en-SG"/>
         </w:rPr>
       </w:pPr>
+    </w:p>
+    <w:p>
+      <w:pPr>
+        <w:rPr>
+          <w:lang w:val="en-SG"/>
+        </w:rPr>
+      </w:pPr>
+    </w:p>
+    <w:p>
+      <w:pPr>
+        <w:rPr>
+          <w:lang w:val="en-SG"/>
+        </w:rPr>
+      </w:pPr>
+    </w:p>
+    <w:p>
+      <w:pPr>
+        <w:rPr>
+          <w:lang w:val="en-SG"/>
+        </w:rPr>
+      </w:pPr>
+    </w:p>
+    <w:p>
+      <w:pPr>
+        <w:rPr>
+          <w:lang w:val="en-SG"/>
+        </w:rPr>
+      </w:pPr>
+    </w:p>
+    <w:p>
+      <w:pPr>
+        <w:rPr>
+          <w:lang w:val="en-SG"/>
+        </w:rPr>
+      </w:pPr>
+    </w:p>
+    <w:p>
+      <w:pPr>
+        <w:rPr>
+          <w:lang w:val="en-SG"/>
+        </w:rPr>
+      </w:pPr>
+    </w:p>
+    <w:p>
+      <w:pPr>
+        <w:spacing w:line="240" w:lineRule="auto"/>
+        <w:jc w:val="both"/>
+        <w:rPr>
+          <w:lang w:val="en-SG"/>
+        </w:rPr>
+      </w:pPr>
+      <w:r>
+        <w:rPr>
+          <w:lang w:val="en-SG"/>
+        </w:rPr>
+        <w:lastRenderedPageBreak/>
+        <w:t>Enter necessary information for new user</w:t>
+      </w:r>
+      <w:r>
+        <w:rPr>
+          <w:lang w:val="en-SG"/>
+        </w:rPr>
+        <w:t>, assign satations for that particular user,</w:t>
+      </w:r>
+      <w:r>
+        <w:rPr>
+          <w:lang w:val="en-SG"/>
+        </w:rPr>
+        <w:t xml:space="preserve"> and save it.</w:t>
+      </w:r>
+      <w:r>
+        <w:rPr>
+          <w:lang w:val="en-SG"/>
+        </w:rPr>
+        <w:t xml:space="preserve"> The system</w:t>
+      </w:r>
+      <w:r>
+        <w:rPr>
+          <w:lang w:val="en-SG"/>
+        </w:rPr>
+        <w:t xml:space="preserve"> should have created new user and a url link will be sent to the new user’s email.</w:t>
+      </w:r>
+      <w:r>
+        <w:rPr>
+          <w:lang w:val="en-SG"/>
+        </w:rPr>
+        <w:t xml:space="preserve"> </w:t>
+      </w:r>
+      <w:r>
+        <w:rPr>
+          <w:lang w:val="en-SG"/>
+        </w:rPr>
+        <w:t>The user should check his email, and</w:t>
+      </w:r>
+      <w:r>
+        <w:rPr>
+          <w:lang w:val="en-SG"/>
+        </w:rPr>
+        <w:t xml:space="preserve"> should have clicked the</w:t>
+      </w:r>
+      <w:r>
+        <w:rPr>
+          <w:lang w:val="en-SG"/>
+        </w:rPr>
+        <w:t xml:space="preserve"> </w:t>
+      </w:r>
+      <w:r>
+        <w:rPr>
+          <w:lang w:val="en-SG"/>
+        </w:rPr>
+        <w:t>url link and activated the account</w:t>
+      </w:r>
+      <w:r>
+        <w:rPr>
+          <w:lang w:val="en-SG"/>
+        </w:rPr>
+        <w:t>.</w:t>
+      </w:r>
+      <w:r>
+        <w:rPr>
+          <w:lang w:val="en-SG"/>
+        </w:rPr>
+        <w:t xml:space="preserve"> </w:t>
+      </w:r>
+      <w:r>
+        <w:rPr>
+          <w:lang w:val="en-SG"/>
+        </w:rPr>
+        <w:t>It is strongly advised to</w:t>
+      </w:r>
+      <w:r>
+        <w:rPr>
+          <w:lang w:val="en-SG"/>
+        </w:rPr>
+        <w:t xml:space="preserve"> set new password</w:t>
+      </w:r>
+      <w:r>
+        <w:rPr>
+          <w:lang w:val="en-SG"/>
+        </w:rPr>
+        <w:t>.</w:t>
+      </w:r>
+    </w:p>
+    <w:p>
+      <w:pPr>
+        <w:spacing w:line="240" w:lineRule="auto"/>
+        <w:jc w:val="both"/>
+        <w:rPr>
+          <w:lang w:val="en-SG"/>
+        </w:rPr>
+      </w:pPr>
+    </w:p>
+    <w:p>
+      <w:pPr>
+        <w:rPr>
+          <w:lang w:val="en-SG"/>
+        </w:rPr>
+      </w:pPr>
+      <w:r>
+        <w:rPr>
+          <w:noProof/>
+          <w:lang w:eastAsia="zh-CN"/>
+        </w:rPr>
+        <w:drawing>
+          <wp:inline distT="0" distB="0" distL="0" distR="0">
+            <wp:extent cx="5943600" cy="1943776"/>
+            <wp:effectExtent l="19050" t="0" r="0" b="0"/>
+            <wp:docPr id="14" name="Picture 13"/>
+            <wp:cNvGraphicFramePr>
+              <a:graphicFrameLocks xmlns:a="http://schemas.openxmlformats.org/drawingml/2006/main" noChangeAspect="1"/>
+            </wp:cNvGraphicFramePr>
+            <a:graphic xmlns:a="http://schemas.openxmlformats.org/drawingml/2006/main">
+              <a:graphicData uri="http://schemas.openxmlformats.org/drawingml/2006/picture">
+                <pic:pic xmlns:pic="http://schemas.openxmlformats.org/drawingml/2006/picture">
+                  <pic:nvPicPr>
+                    <pic:cNvPr id="0" name="Picture 13"/>
+                    <pic:cNvPicPr>
+                      <a:picLocks noChangeAspect="1" noChangeArrowheads="1"/>
+                    </pic:cNvPicPr>
+                  </pic:nvPicPr>
+                  <pic:blipFill>
+                    <a:blip r:embed="rId17" cstate="print"/>
+                    <a:srcRect/>
+                    <a:stretch>
+                      <a:fillRect/>
+                    </a:stretch>
+                  </pic:blipFill>
+                  <pic:spPr bwMode="auto">
+                    <a:xfrm>
+                      <a:off x="0" y="0"/>
+                      <a:ext cx="5943600" cy="1943776"/>
+                    </a:xfrm>
+                    <a:prstGeom prst="rect">
+                      <a:avLst/>
+                    </a:prstGeom>
+                    <a:noFill/>
+                    <a:ln w="9525">
+                      <a:noFill/>
+                      <a:miter lim="800000"/>
+                      <a:headEnd/>
+                      <a:tailEnd/>
+                    </a:ln>
+                  </pic:spPr>
+                </pic:pic>
+              </a:graphicData>
+            </a:graphic>
+          </wp:inline>
+        </w:drawing>
+      </w:r>
+    </w:p>
+    <w:p>
+      <w:pPr>
+        <w:rPr>
+          <w:lang w:val="en-SG"/>
+        </w:rPr>
+      </w:pPr>
+    </w:p>
+    <w:p>
+      <w:pPr>
+        <w:rPr>
+          <w:lang w:val="en-SG"/>
+        </w:rPr>
+      </w:pPr>
       <w:r>
         <w:rPr>
           <w:noProof/>
@@ -3512,7 +3897,7 @@
                     </pic:cNvPicPr>
                   </pic:nvPicPr>
                   <pic:blipFill>
-                    <a:blip r:embed="rId15"/>
+                    <a:blip r:embed="rId18"/>
                     <a:srcRect/>
                     <a:stretch>
                       <a:fillRect/>
@@ -3559,6 +3944,7 @@
           <w:noProof/>
           <w:lang w:eastAsia="zh-CN"/>
         </w:rPr>
+        <w:lastRenderedPageBreak/>
         <w:drawing>
           <wp:inline distT="0" distB="0" distL="0" distR="0">
             <wp:extent cx="5943600" cy="3324081"/>
@@ -3577,7 +3963,7 @@
                     </pic:cNvPicPr>
                   </pic:nvPicPr>
                   <pic:blipFill>
-                    <a:blip r:embed="rId16"/>
+                    <a:blip r:embed="rId19"/>
                     <a:srcRect/>
                     <a:stretch>
                       <a:fillRect/>
@@ -3642,7 +4028,7 @@
                     </pic:cNvPicPr>
                   </pic:nvPicPr>
                   <pic:blipFill>
-                    <a:blip r:embed="rId17"/>
+                    <a:blip r:embed="rId20"/>
                     <a:srcRect/>
                     <a:stretch>
                       <a:fillRect/>
@@ -3703,6 +4089,7 @@
           <w:noProof/>
           <w:lang w:eastAsia="zh-CN"/>
         </w:rPr>
+        <w:lastRenderedPageBreak/>
         <w:drawing>
           <wp:inline distT="0" distB="0" distL="0" distR="0">
             <wp:extent cx="5943600" cy="3328879"/>
@@ -3721,7 +4108,7 @@
                     </pic:cNvPicPr>
                   </pic:nvPicPr>
                   <pic:blipFill>
-                    <a:blip r:embed="rId18"/>
+                    <a:blip r:embed="rId21"/>
                     <a:srcRect/>
                     <a:stretch>
                       <a:fillRect/>
@@ -3829,7 +4216,7 @@
         <w:ind w:left="360"/>
         <w:jc w:val="left"/>
       </w:pPr>
-      <w:bookmarkStart w:id="5" w:name="_Toc536390332"/>
+      <w:bookmarkStart w:id="5" w:name="_Toc40000"/>
       <w:r>
         <w:lastRenderedPageBreak/>
         <w:t xml:space="preserve">Forgot </w:t>
@@ -3843,23 +4230,53 @@
       <w:bookmarkEnd w:id="5"/>
     </w:p>
     <w:p>
-      <w:r>
-        <w:t>This option allows an existing user to reset password, in case he/she is not able recollect the current password.</w:t>
+      <w:pPr>
+        <w:jc w:val="both"/>
+      </w:pPr>
+      <w:r>
+        <w:t xml:space="preserve">This option allows an existing user to reset password, in case he/she is not able </w:t>
+      </w:r>
+      <w:r>
+        <w:t xml:space="preserve">to </w:t>
+      </w:r>
+      <w:r>
+        <w:t>rec</w:t>
+      </w:r>
+      <w:r>
+        <w:t>all</w:t>
       </w:r>
       <w:r>
         <w:t xml:space="preserve"> </w:t>
       </w:r>
       <w:r>
-        <w:t xml:space="preserve"> A registered user can request for a password reset link to be sent to his/her registered email address.  Using this link, the user will be able to choose and</w:t>
-      </w:r>
-    </w:p>
-    <w:p>
+        <w:t>his/her</w:t>
+      </w:r>
+      <w:r>
+        <w:t xml:space="preserve"> current password.</w:t>
+      </w:r>
+      <w:r>
+        <w:t xml:space="preserve"> </w:t>
+      </w:r>
+      <w:r>
+        <w:t xml:space="preserve"> A registered user can request for a password reset link to be sent to his</w:t>
+      </w:r>
+      <w:r>
+        <w:t xml:space="preserve">/her registered email address. </w:t>
+      </w:r>
+      <w:r>
+        <w:t>Using this link, the user will be able to choose and</w:t>
+      </w:r>
+      <w:r>
+        <w:t xml:space="preserve"> </w:t>
+      </w:r>
       <w:r>
         <w:t>assign a new password.</w:t>
       </w:r>
     </w:p>
-    <w:p/>
-    <w:p>
+    <w:p>
+      <w:pPr>
+        <w:jc w:val="both"/>
+      </w:pPr>
       <w:r>
         <w:t xml:space="preserve"> </w:t>
       </w:r>
@@ -3874,6 +4291,64 @@
       </w:r>
       <w:r>
         <w:t>.</w:t>
+      </w:r>
+    </w:p>
+    <w:p>
+      <w:pPr>
+        <w:jc w:val="both"/>
+      </w:pPr>
+    </w:p>
+    <w:p>
+      <w:r>
+        <w:rPr>
+          <w:noProof/>
+          <w:lang w:eastAsia="zh-CN"/>
+        </w:rPr>
+        <w:drawing>
+          <wp:inline distT="0" distB="0" distL="0" distR="0">
+            <wp:extent cx="5943600" cy="2380971"/>
+            <wp:effectExtent l="19050" t="0" r="0" b="0"/>
+            <wp:docPr id="15" name="Picture 16"/>
+            <wp:cNvGraphicFramePr>
+              <a:graphicFrameLocks xmlns:a="http://schemas.openxmlformats.org/drawingml/2006/main" noChangeAspect="1"/>
+            </wp:cNvGraphicFramePr>
+            <a:graphic xmlns:a="http://schemas.openxmlformats.org/drawingml/2006/main">
+              <a:graphicData uri="http://schemas.openxmlformats.org/drawingml/2006/picture">
+                <pic:pic xmlns:pic="http://schemas.openxmlformats.org/drawingml/2006/picture">
+                  <pic:nvPicPr>
+                    <pic:cNvPr id="0" name="Picture 16"/>
+                    <pic:cNvPicPr>
+                      <a:picLocks noChangeAspect="1" noChangeArrowheads="1"/>
+                    </pic:cNvPicPr>
+                  </pic:nvPicPr>
+                  <pic:blipFill>
+                    <a:blip r:embed="rId22"/>
+                    <a:srcRect/>
+                    <a:stretch>
+                      <a:fillRect/>
+                    </a:stretch>
+                  </pic:blipFill>
+                  <pic:spPr bwMode="auto">
+                    <a:xfrm>
+                      <a:off x="0" y="0"/>
+                      <a:ext cx="5943600" cy="2380971"/>
+                    </a:xfrm>
+                    <a:prstGeom prst="rect">
+                      <a:avLst/>
+                    </a:prstGeom>
+                    <a:noFill/>
+                    <a:ln w="9525">
+                      <a:noFill/>
+                      <a:miter lim="800000"/>
+                      <a:headEnd/>
+                      <a:tailEnd/>
+                    </a:ln>
+                  </pic:spPr>
+                </pic:pic>
+              </a:graphicData>
+            </a:graphic>
+          </wp:inline>
+        </w:drawing>
       </w:r>
     </w:p>
     <w:p/>
@@ -3886,14 +4361,6 @@
     <w:p/>
     <w:p/>
     <w:p/>
-    <w:p/>
-    <w:p/>
-    <w:p/>
-    <w:p/>
-    <w:p/>
-    <w:p/>
-    <w:p/>
-    <w:p/>
     <w:p>
       <w:pPr>
         <w:pStyle w:val="Heading2"/>
@@ -3904,7 +4371,7 @@
         <w:ind w:left="360"/>
         <w:jc w:val="left"/>
       </w:pPr>
-      <w:bookmarkStart w:id="6" w:name="_Toc536390333"/>
+      <w:bookmarkStart w:id="6" w:name="_Toc40001"/>
       <w:r>
         <w:lastRenderedPageBreak/>
         <w:t>Station Management</w:t>
@@ -3913,15 +4380,31 @@
     </w:p>
     <w:p>
       <w:pPr>
-        <w:rPr>
-          <w:lang w:val="en-SG"/>
-        </w:rPr>
-      </w:pPr>
-      <w:r>
-        <w:t xml:space="preserve">A station is a site that has a set of IoT devices tagged to them.  The station needs to be registered before it can send data to the system. </w:t>
-      </w:r>
-      <w:r>
-        <w:t xml:space="preserve">The System should allow the Users to create, edit, and delete </w:t>
+        <w:jc w:val="both"/>
+        <w:rPr>
+          <w:lang w:val="en-SG"/>
+        </w:rPr>
+      </w:pPr>
+      <w:r>
+        <w:t>A station is a site that has</w:t>
+      </w:r>
+      <w:r>
+        <w:t xml:space="preserve"> set</w:t>
+      </w:r>
+      <w:r>
+        <w:t>s of IoT devices tagged to them.</w:t>
+      </w:r>
+      <w:r>
+        <w:t xml:space="preserve"> The station needs to be registered before it can send data to the system. </w:t>
+      </w:r>
+      <w:r>
+        <w:t xml:space="preserve">The System should allow the </w:t>
+      </w:r>
+      <w:r>
+        <w:t>admin user</w:t>
+      </w:r>
+      <w:r>
+        <w:t xml:space="preserve"> to create, edit, and delete </w:t>
       </w:r>
       <w:r>
         <w:t xml:space="preserve">stations to which the IoT devices are tagged to within the RAM application. The lowest level of granularity of devices/sensors has been revised to </w:t>
@@ -3961,7 +4444,7 @@
                     </pic:cNvPicPr>
                   </pic:nvPicPr>
                   <pic:blipFill>
-                    <a:blip r:embed="rId19"/>
+                    <a:blip r:embed="rId23"/>
                     <a:srcRect/>
                     <a:stretch>
                       <a:fillRect/>
@@ -3998,7 +4481,6 @@
     <w:p/>
     <w:p/>
     <w:p/>
-    <w:p/>
     <w:p>
       <w:pPr>
         <w:pStyle w:val="Heading2"/>
@@ -4009,18 +4491,103 @@
         <w:ind w:left="360"/>
         <w:jc w:val="left"/>
       </w:pPr>
-      <w:bookmarkStart w:id="7" w:name="_Toc536390334"/>
-      <w:r>
+      <w:bookmarkStart w:id="7" w:name="_Toc40002"/>
+      <w:r>
+        <w:lastRenderedPageBreak/>
         <w:t>User and Station Mapping</w:t>
       </w:r>
       <w:bookmarkEnd w:id="7"/>
     </w:p>
     <w:p>
-      <w:r>
-        <w:t xml:space="preserve">The System should allow the </w:t>
-      </w:r>
-      <w:r>
-        <w:t>administrators to create, edit and remove stations mapped to individual users.</w:t>
+      <w:pPr>
+        <w:jc w:val="both"/>
+      </w:pPr>
+      <w:r>
+        <w:t>The System allow</w:t>
+      </w:r>
+      <w:r>
+        <w:t>s</w:t>
+      </w:r>
+      <w:r>
+        <w:t xml:space="preserve"> the </w:t>
+      </w:r>
+      <w:r>
+        <w:t xml:space="preserve">system’s </w:t>
+      </w:r>
+      <w:r>
+        <w:t>administrator</w:t>
+      </w:r>
+      <w:r>
+        <w:t xml:space="preserve"> to </w:t>
+      </w:r>
+      <w:r>
+        <w:t>assign</w:t>
+      </w:r>
+      <w:r>
+        <w:t>, edit and remove stations mapped to individual users.</w:t>
+      </w:r>
+      <w:r>
+        <w:t xml:space="preserve"> This is </w:t>
+      </w:r>
+      <w:r>
+        <w:t xml:space="preserve">also </w:t>
+      </w:r>
+      <w:r>
+        <w:t xml:space="preserve">part of the process while creating new user. </w:t>
+      </w:r>
+    </w:p>
+    <w:p/>
+    <w:p>
+      <w:r>
+        <w:rPr>
+          <w:noProof/>
+          <w:lang w:eastAsia="zh-CN"/>
+        </w:rPr>
+        <w:drawing>
+          <wp:inline distT="0" distB="0" distL="0" distR="0">
+            <wp:extent cx="5943600" cy="3207945"/>
+            <wp:effectExtent l="19050" t="0" r="0" b="0"/>
+            <wp:docPr id="18" name="Picture 22"/>
+            <wp:cNvGraphicFramePr>
+              <a:graphicFrameLocks xmlns:a="http://schemas.openxmlformats.org/drawingml/2006/main" noChangeAspect="1"/>
+            </wp:cNvGraphicFramePr>
+            <a:graphic xmlns:a="http://schemas.openxmlformats.org/drawingml/2006/main">
+              <a:graphicData uri="http://schemas.openxmlformats.org/drawingml/2006/picture">
+                <pic:pic xmlns:pic="http://schemas.openxmlformats.org/drawingml/2006/picture">
+                  <pic:nvPicPr>
+                    <pic:cNvPr id="0" name="Picture 22"/>
+                    <pic:cNvPicPr>
+                      <a:picLocks noChangeAspect="1" noChangeArrowheads="1"/>
+                    </pic:cNvPicPr>
+                  </pic:nvPicPr>
+                  <pic:blipFill>
+                    <a:blip r:embed="rId24"/>
+                    <a:srcRect/>
+                    <a:stretch>
+                      <a:fillRect/>
+                    </a:stretch>
+                  </pic:blipFill>
+                  <pic:spPr bwMode="auto">
+                    <a:xfrm>
+                      <a:off x="0" y="0"/>
+                      <a:ext cx="5943600" cy="3207945"/>
+                    </a:xfrm>
+                    <a:prstGeom prst="rect">
+                      <a:avLst/>
+                    </a:prstGeom>
+                    <a:noFill/>
+                    <a:ln w="9525">
+                      <a:noFill/>
+                      <a:miter lim="800000"/>
+                      <a:headEnd/>
+                      <a:tailEnd/>
+                    </a:ln>
+                  </pic:spPr>
+                </pic:pic>
+              </a:graphicData>
+            </a:graphic>
+          </wp:inline>
+        </w:drawing>
       </w:r>
     </w:p>
     <w:p/>
@@ -4033,18 +4600,13 @@
     <w:p/>
     <w:p/>
     <w:p/>
-    <w:p/>
-    <w:p/>
-    <w:p/>
-    <w:p/>
-    <w:p/>
-    <w:p/>
-    <w:p/>
-    <w:p/>
-    <w:p/>
-    <w:p/>
-    <w:p/>
-    <w:p/>
+    <w:p>
+      <w:pPr>
+        <w:rPr>
+          <w:lang w:val="en-SG"/>
+        </w:rPr>
+      </w:pPr>
+    </w:p>
     <w:p>
       <w:pPr>
         <w:pStyle w:val="Heading2"/>
@@ -4055,257 +4617,78 @@
         <w:ind w:left="360"/>
         <w:jc w:val="left"/>
       </w:pPr>
-      <w:bookmarkStart w:id="8" w:name="_Toc536390335"/>
-      <w:r>
-        <w:t>System Administration</w:t>
-      </w:r>
-      <w:bookmarkEnd w:id="8"/>
-    </w:p>
-    <w:p>
-      <w:pPr>
-        <w:rPr>
-          <w:lang w:val="en-SG"/>
-        </w:rPr>
-      </w:pPr>
-      <w:r>
-        <w:t>Perform setup, configuration and other supervisory / administrative functions to be carried out by the administrators, primarily focused on system / infrastructure level components</w:t>
-      </w:r>
-      <w:r>
-        <w:t>. The user should be provided with 2 sets of technical documents catering to the system administration functionalities. They are ‘System Setup’ and ‘System Configuration Management’ documents.</w:t>
-      </w:r>
-    </w:p>
-    <w:p>
-      <w:pPr>
-        <w:rPr>
-          <w:rFonts w:eastAsia="Arial Unicode MS" w:cs="Arial Unicode MS"/>
-          <w:b/>
-          <w:bCs/>
-          <w:color w:val="4472C4" w:themeColor="accent1"/>
-          <w:sz w:val="28"/>
-          <w:szCs w:val="28"/>
-          <w:lang w:val="en-SG"/>
-        </w:rPr>
-      </w:pPr>
-    </w:p>
-    <w:p>
-      <w:pPr>
-        <w:rPr>
-          <w:rFonts w:eastAsia="Arial Unicode MS" w:cs="Arial Unicode MS"/>
-          <w:b/>
-          <w:bCs/>
-          <w:color w:val="4472C4" w:themeColor="accent1"/>
-          <w:sz w:val="28"/>
-          <w:szCs w:val="28"/>
-          <w:lang w:val="en-SG"/>
-        </w:rPr>
-      </w:pPr>
-    </w:p>
-    <w:p>
-      <w:pPr>
-        <w:rPr>
-          <w:rFonts w:eastAsia="Arial Unicode MS" w:cs="Arial Unicode MS"/>
-          <w:b/>
-          <w:bCs/>
-          <w:color w:val="4472C4" w:themeColor="accent1"/>
-          <w:sz w:val="28"/>
-          <w:szCs w:val="28"/>
-          <w:lang w:val="en-SG"/>
-        </w:rPr>
-      </w:pPr>
-    </w:p>
-    <w:p>
-      <w:pPr>
-        <w:rPr>
-          <w:rFonts w:eastAsia="Arial Unicode MS" w:cs="Arial Unicode MS"/>
-          <w:b/>
-          <w:bCs/>
-          <w:color w:val="4472C4" w:themeColor="accent1"/>
-          <w:sz w:val="28"/>
-          <w:szCs w:val="28"/>
-          <w:lang w:val="en-SG"/>
-        </w:rPr>
-      </w:pPr>
-    </w:p>
-    <w:p>
-      <w:pPr>
-        <w:rPr>
-          <w:rFonts w:eastAsia="Arial Unicode MS" w:cs="Arial Unicode MS"/>
-          <w:b/>
-          <w:bCs/>
-          <w:color w:val="4472C4" w:themeColor="accent1"/>
-          <w:sz w:val="28"/>
-          <w:szCs w:val="28"/>
-          <w:lang w:val="en-SG"/>
-        </w:rPr>
-      </w:pPr>
-    </w:p>
-    <w:p>
-      <w:pPr>
-        <w:rPr>
-          <w:rFonts w:eastAsia="Arial Unicode MS" w:cs="Arial Unicode MS"/>
-          <w:b/>
-          <w:bCs/>
-          <w:color w:val="4472C4" w:themeColor="accent1"/>
-          <w:sz w:val="28"/>
-          <w:szCs w:val="28"/>
-          <w:lang w:val="en-SG"/>
-        </w:rPr>
-      </w:pPr>
-    </w:p>
-    <w:p>
-      <w:pPr>
-        <w:rPr>
-          <w:rFonts w:eastAsia="Arial Unicode MS" w:cs="Arial Unicode MS"/>
-          <w:b/>
-          <w:bCs/>
-          <w:color w:val="4472C4" w:themeColor="accent1"/>
-          <w:sz w:val="28"/>
-          <w:szCs w:val="28"/>
-          <w:lang w:val="en-SG"/>
-        </w:rPr>
-      </w:pPr>
-    </w:p>
-    <w:p>
-      <w:pPr>
-        <w:rPr>
-          <w:rFonts w:eastAsia="Arial Unicode MS" w:cs="Arial Unicode MS"/>
-          <w:b/>
-          <w:bCs/>
-          <w:color w:val="4472C4" w:themeColor="accent1"/>
-          <w:sz w:val="28"/>
-          <w:szCs w:val="28"/>
-          <w:lang w:val="en-SG"/>
-        </w:rPr>
-      </w:pPr>
-    </w:p>
-    <w:p>
-      <w:pPr>
-        <w:rPr>
-          <w:rFonts w:eastAsia="Arial Unicode MS" w:cs="Arial Unicode MS"/>
-          <w:b/>
-          <w:bCs/>
-          <w:color w:val="4472C4" w:themeColor="accent1"/>
-          <w:sz w:val="28"/>
-          <w:szCs w:val="28"/>
-          <w:lang w:val="en-SG"/>
-        </w:rPr>
-      </w:pPr>
-    </w:p>
-    <w:p>
-      <w:pPr>
-        <w:rPr>
-          <w:rFonts w:eastAsia="Arial Unicode MS" w:cs="Arial Unicode MS"/>
-          <w:b/>
-          <w:bCs/>
-          <w:color w:val="4472C4" w:themeColor="accent1"/>
-          <w:sz w:val="28"/>
-          <w:szCs w:val="28"/>
-          <w:lang w:val="en-SG"/>
-        </w:rPr>
-      </w:pPr>
-    </w:p>
-    <w:p>
-      <w:pPr>
-        <w:rPr>
-          <w:rFonts w:eastAsia="Arial Unicode MS" w:cs="Arial Unicode MS"/>
-          <w:b/>
-          <w:bCs/>
-          <w:color w:val="4472C4" w:themeColor="accent1"/>
-          <w:sz w:val="28"/>
-          <w:szCs w:val="28"/>
-          <w:lang w:val="en-SG"/>
-        </w:rPr>
-      </w:pPr>
-    </w:p>
-    <w:p>
-      <w:pPr>
-        <w:rPr>
-          <w:rFonts w:eastAsia="Arial Unicode MS" w:cs="Arial Unicode MS"/>
-          <w:b/>
-          <w:bCs/>
-          <w:color w:val="4472C4" w:themeColor="accent1"/>
-          <w:sz w:val="28"/>
-          <w:szCs w:val="28"/>
-          <w:lang w:val="en-SG"/>
-        </w:rPr>
-      </w:pPr>
-    </w:p>
-    <w:p>
-      <w:pPr>
-        <w:rPr>
-          <w:rFonts w:eastAsia="Arial Unicode MS" w:cs="Arial Unicode MS"/>
-          <w:b/>
-          <w:bCs/>
-          <w:color w:val="4472C4" w:themeColor="accent1"/>
-          <w:sz w:val="28"/>
-          <w:szCs w:val="28"/>
-          <w:lang w:val="en-SG"/>
-        </w:rPr>
-      </w:pPr>
-    </w:p>
-    <w:p>
-      <w:pPr>
-        <w:rPr>
-          <w:rFonts w:eastAsia="Arial Unicode MS" w:cs="Arial Unicode MS"/>
-          <w:b/>
-          <w:bCs/>
-          <w:color w:val="4472C4" w:themeColor="accent1"/>
-          <w:sz w:val="28"/>
-          <w:szCs w:val="28"/>
-          <w:lang w:val="en-SG"/>
-        </w:rPr>
-      </w:pPr>
-    </w:p>
-    <w:p>
-      <w:pPr>
-        <w:rPr>
-          <w:lang w:val="en-SG"/>
-        </w:rPr>
-      </w:pPr>
-    </w:p>
-    <w:p>
-      <w:pPr>
-        <w:rPr>
-          <w:lang w:val="en-SG"/>
-        </w:rPr>
-      </w:pPr>
-    </w:p>
-    <w:p>
-      <w:pPr>
-        <w:rPr>
-          <w:lang w:val="en-SG"/>
-        </w:rPr>
-      </w:pPr>
-    </w:p>
-    <w:p>
-      <w:pPr>
-        <w:pStyle w:val="Heading2"/>
-        <w:numPr>
-          <w:ilvl w:val="0"/>
-          <w:numId w:val="8"/>
-        </w:numPr>
-        <w:ind w:left="360"/>
-        <w:jc w:val="left"/>
-      </w:pPr>
-      <w:bookmarkStart w:id="9" w:name="_Toc536390336"/>
+      <w:bookmarkStart w:id="8" w:name="_Toc40003"/>
       <w:r>
         <w:lastRenderedPageBreak/>
         <w:t>Data Download</w:t>
       </w:r>
-      <w:bookmarkEnd w:id="9"/>
-    </w:p>
-    <w:p>
-      <w:r>
-        <w:t xml:space="preserve">The System </w:t>
-      </w:r>
-      <w:r>
-        <w:t xml:space="preserve">should facilitate an easy way to download the data from the cloud into their local PC. The user should be able to select a specific station tagged to that user.  </w:t>
-      </w:r>
-    </w:p>
-    <w:p>
-      <w:r>
-        <w:t>The user should be able to customize the download further by specifying a specific month for the data download.  The downloaded data will be in the form of csv file to facilitate further data analysis by the users with commonly available tools (for an example excel).</w:t>
-      </w:r>
+      <w:bookmarkEnd w:id="8"/>
+    </w:p>
+    <w:p>
+      <w:pPr>
+        <w:jc w:val="both"/>
+      </w:pPr>
+      <w:r>
+        <w:t>Go to download page, and t</w:t>
+      </w:r>
+      <w:r>
+        <w:t xml:space="preserve">he System </w:t>
+      </w:r>
+      <w:r>
+        <w:t>facilitate</w:t>
+      </w:r>
+      <w:r>
+        <w:t>s</w:t>
+      </w:r>
+      <w:r>
+        <w:t xml:space="preserve"> an easy way to download the data from the cloud into their local PC. The user </w:t>
+      </w:r>
+      <w:r>
+        <w:t>can</w:t>
+      </w:r>
+      <w:r>
+        <w:t xml:space="preserve"> select a specific station tagged to that user.  </w:t>
+      </w:r>
+      <w:r>
+        <w:t>Select a particular station and period of data to be downloaded and press “SUBMIT” button. The data will be downloaded in zip file.</w:t>
+      </w:r>
+    </w:p>
+    <w:p>
+      <w:pPr>
+        <w:jc w:val="both"/>
+      </w:pPr>
+      <w:r>
+        <w:t xml:space="preserve">The user </w:t>
+      </w:r>
+      <w:r>
+        <w:t>can</w:t>
+      </w:r>
+      <w:r>
+        <w:t xml:space="preserve"> customize the download further by specifying a specific month for </w:t>
+      </w:r>
+      <w:r>
+        <w:t xml:space="preserve">the data download. </w:t>
+      </w:r>
+      <w:r>
+        <w:t xml:space="preserve">The downloaded data will be in the form of </w:t>
+      </w:r>
+      <w:r>
+        <w:t>“</w:t>
+      </w:r>
+      <w:r>
+        <w:t>csv</w:t>
+      </w:r>
+      <w:r>
+        <w:t>”</w:t>
+      </w:r>
+      <w:r>
+        <w:t xml:space="preserve"> file to facilitate further data analysis by the users with commonly available tools (for an example excel).</w:t>
+      </w:r>
+    </w:p>
+    <w:p>
+      <w:pPr>
+        <w:jc w:val="both"/>
+      </w:pPr>
     </w:p>
     <w:p>
       <w:r>
@@ -4331,7 +4714,7 @@
                     </pic:cNvPicPr>
                   </pic:nvPicPr>
                   <pic:blipFill>
-                    <a:blip r:embed="rId20"/>
+                    <a:blip r:embed="rId25"/>
                     <a:srcRect/>
                     <a:stretch>
                       <a:fillRect/>
@@ -4366,306 +4749,18 @@
     <w:p/>
     <w:p/>
     <w:p/>
-    <w:p/>
-    <w:p/>
-    <w:p>
-      <w:pPr>
-        <w:rPr>
-          <w:lang w:val="en-SG"/>
-        </w:rPr>
-      </w:pPr>
-    </w:p>
-    <w:p>
-      <w:pPr>
-        <w:pStyle w:val="Heading2"/>
-        <w:numPr>
-          <w:ilvl w:val="0"/>
-          <w:numId w:val="8"/>
-        </w:numPr>
-        <w:ind w:left="360"/>
-        <w:jc w:val="left"/>
-      </w:pPr>
-      <w:bookmarkStart w:id="10" w:name="_Toc536390337"/>
-      <w:r>
+    <w:p>
+      <w:r>
+        <w:rPr>
+          <w:noProof/>
+          <w:lang w:eastAsia="zh-CN"/>
+        </w:rPr>
         <w:lastRenderedPageBreak/>
-        <w:t>Real-time Dashboard</w:t>
-      </w:r>
-      <w:bookmarkEnd w:id="10"/>
-    </w:p>
-    <w:p>
-      <w:r>
-        <w:t>There should be option for users to easily access the dashboard.  Ideally there the dashboard is to be divided into 3 sections, the ‘</w:t>
-      </w:r>
-      <w:r>
-        <w:rPr>
-          <w:b/>
-        </w:rPr>
-        <w:t>map’</w:t>
-      </w:r>
-      <w:r>
-        <w:t>, ‘</w:t>
-      </w:r>
-      <w:r>
-        <w:rPr>
-          <w:b/>
-        </w:rPr>
-        <w:t>health’</w:t>
-      </w:r>
-      <w:r>
-        <w:t xml:space="preserve"> and ‘</w:t>
-      </w:r>
-      <w:r>
-        <w:rPr>
-          <w:b/>
-        </w:rPr>
-        <w:t>sensor’</w:t>
-      </w:r>
-      <w:r>
-        <w:t>.</w:t>
-      </w:r>
-    </w:p>
-    <w:p>
-      <w:pPr>
-        <w:rPr>
-          <w:lang w:val="en-SG"/>
-        </w:rPr>
-      </w:pPr>
-    </w:p>
-    <w:p>
-      <w:r>
-        <w:t>The ‘</w:t>
-      </w:r>
-      <w:r>
-        <w:rPr>
-          <w:b/>
-        </w:rPr>
-        <w:t>map’</w:t>
-      </w:r>
-      <w:r>
-        <w:t xml:space="preserve"> section displays the station(s) attached to the user on a map.  The user should be able to interactively navigate through the map that is presented.  The user should be able to select a specific station on the map by a simple click of the mouse.</w:t>
-      </w:r>
-    </w:p>
-    <w:p>
-      <w:r>
-        <w:t>The ‘</w:t>
-      </w:r>
-      <w:r>
-        <w:rPr>
-          <w:b/>
-        </w:rPr>
-        <w:t>health’</w:t>
-      </w:r>
-      <w:r>
-        <w:t xml:space="preserve"> section displays a summary of health status of the stations attached to the user in real-time.  Since the health data is sent to the RAM application on a per-minute basis, the health summary is to be refreshed with the same frequency of the incoming health data.</w:t>
-      </w:r>
-    </w:p>
-    <w:p>
-      <w:pPr>
-        <w:rPr>
-          <w:lang w:val="en-SG"/>
-        </w:rPr>
-      </w:pPr>
-      <w:r>
-        <w:t>The ‘</w:t>
-      </w:r>
-      <w:r>
-        <w:rPr>
-          <w:b/>
-        </w:rPr>
-        <w:t>sensor’</w:t>
-      </w:r>
-      <w:r>
-        <w:t xml:space="preserve"> section displays the data sent from sensors attached to the station in real-time. This section should work in-sync with the ‘map’ section.  The ‘sensor’ section displays the selected station’s sensor data.  Since the sensor data is sent to the RAM application on a per-second basis, this section is expected to be refreshed on a per-second basis.</w:t>
-      </w:r>
-    </w:p>
-    <w:p>
-      <w:pPr>
-        <w:pStyle w:val="ListParagraph"/>
-        <w:rPr>
-          <w:lang w:val="en-SG"/>
-        </w:rPr>
-      </w:pPr>
-    </w:p>
-    <w:p>
-      <w:pPr>
-        <w:pStyle w:val="ListParagraph"/>
-        <w:rPr>
-          <w:lang w:val="en-SG"/>
-        </w:rPr>
-      </w:pPr>
-    </w:p>
-    <w:p>
-      <w:pPr>
-        <w:pStyle w:val="ListParagraph"/>
-        <w:rPr>
-          <w:lang w:val="en-SG"/>
-        </w:rPr>
-      </w:pPr>
-    </w:p>
-    <w:p>
-      <w:pPr>
-        <w:pStyle w:val="ListParagraph"/>
-        <w:rPr>
-          <w:lang w:val="en-SG"/>
-        </w:rPr>
-      </w:pPr>
-    </w:p>
-    <w:p>
-      <w:pPr>
-        <w:pStyle w:val="ListParagraph"/>
-        <w:rPr>
-          <w:lang w:val="en-SG"/>
-        </w:rPr>
-      </w:pPr>
-    </w:p>
-    <w:p>
-      <w:pPr>
-        <w:pStyle w:val="ListParagraph"/>
-        <w:rPr>
-          <w:lang w:val="en-SG"/>
-        </w:rPr>
-      </w:pPr>
-    </w:p>
-    <w:p>
-      <w:pPr>
-        <w:pStyle w:val="ListParagraph"/>
-        <w:rPr>
-          <w:lang w:val="en-SG"/>
-        </w:rPr>
-      </w:pPr>
-    </w:p>
-    <w:p>
-      <w:pPr>
-        <w:pStyle w:val="ListParagraph"/>
-        <w:rPr>
-          <w:lang w:val="en-SG"/>
-        </w:rPr>
-      </w:pPr>
-    </w:p>
-    <w:p>
-      <w:pPr>
-        <w:pStyle w:val="ListParagraph"/>
-        <w:rPr>
-          <w:lang w:val="en-SG"/>
-        </w:rPr>
-      </w:pPr>
-    </w:p>
-    <w:p>
-      <w:pPr>
-        <w:pStyle w:val="ListParagraph"/>
-        <w:rPr>
-          <w:lang w:val="en-SG"/>
-        </w:rPr>
-      </w:pPr>
-    </w:p>
-    <w:p>
-      <w:pPr>
-        <w:pStyle w:val="ListParagraph"/>
-        <w:rPr>
-          <w:lang w:val="en-SG"/>
-        </w:rPr>
-      </w:pPr>
-    </w:p>
-    <w:p>
-      <w:pPr>
-        <w:pStyle w:val="ListParagraph"/>
-        <w:rPr>
-          <w:lang w:val="en-SG"/>
-        </w:rPr>
-      </w:pPr>
-    </w:p>
-    <w:p>
-      <w:pPr>
-        <w:pStyle w:val="ListParagraph"/>
-        <w:rPr>
-          <w:lang w:val="en-SG"/>
-        </w:rPr>
-      </w:pPr>
-    </w:p>
-    <w:p>
-      <w:pPr>
-        <w:pStyle w:val="ListParagraph"/>
-        <w:rPr>
-          <w:lang w:val="en-SG"/>
-        </w:rPr>
-      </w:pPr>
-    </w:p>
-    <w:p>
-      <w:pPr>
-        <w:pStyle w:val="ListParagraph"/>
-        <w:rPr>
-          <w:lang w:val="en-SG"/>
-        </w:rPr>
-      </w:pPr>
-    </w:p>
-    <w:p>
-      <w:pPr>
-        <w:pStyle w:val="Heading2"/>
-        <w:numPr>
-          <w:ilvl w:val="0"/>
-          <w:numId w:val="0"/>
-        </w:numPr>
-        <w:ind w:left="720" w:hanging="360"/>
-        <w:jc w:val="left"/>
-      </w:pPr>
-    </w:p>
-    <w:p>
-      <w:pPr>
-        <w:pStyle w:val="Heading2"/>
-        <w:numPr>
-          <w:ilvl w:val="0"/>
-          <w:numId w:val="8"/>
-        </w:numPr>
-        <w:ind w:left="360"/>
-        <w:jc w:val="left"/>
-      </w:pPr>
-      <w:bookmarkStart w:id="11" w:name="_Toc536390338"/>
-      <w:r>
-        <w:lastRenderedPageBreak/>
-        <w:t>Health Check</w:t>
-      </w:r>
-      <w:bookmarkEnd w:id="11"/>
-    </w:p>
-    <w:p>
-      <w:pPr>
-        <w:rPr>
-          <w:lang w:val="en-SG"/>
-        </w:rPr>
-      </w:pPr>
-    </w:p>
-    <w:p>
-      <w:pPr>
-        <w:pStyle w:val="Heading2"/>
-        <w:numPr>
-          <w:ilvl w:val="0"/>
-          <w:numId w:val="0"/>
-        </w:numPr>
-        <w:ind w:left="720" w:hanging="360"/>
-        <w:jc w:val="left"/>
-      </w:pPr>
-    </w:p>
-    <w:p>
-      <w:pPr>
-        <w:pStyle w:val="Heading2"/>
-        <w:numPr>
-          <w:ilvl w:val="0"/>
-          <w:numId w:val="0"/>
-        </w:numPr>
-        <w:ind w:left="720" w:hanging="360"/>
-        <w:jc w:val="left"/>
-      </w:pPr>
-      <w:r>
-        <w:rPr>
-          <w:b w:val="0"/>
-          <w:bCs w:val="0"/>
-          <w:noProof/>
-          <w:lang w:val="en-US" w:eastAsia="zh-CN"/>
-        </w:rPr>
         <w:drawing>
           <wp:inline distT="0" distB="0" distL="0" distR="0">
-            <wp:extent cx="5943600" cy="2829959"/>
+            <wp:extent cx="5943600" cy="2601075"/>
             <wp:effectExtent l="19050" t="0" r="0" b="0"/>
-            <wp:docPr id="28" name="Picture 28"/>
+            <wp:docPr id="20" name="Picture 25"/>
             <wp:cNvGraphicFramePr>
               <a:graphicFrameLocks xmlns:a="http://schemas.openxmlformats.org/drawingml/2006/main" noChangeAspect="1"/>
             </wp:cNvGraphicFramePr>
@@ -4673,13 +4768,13 @@
               <a:graphicData uri="http://schemas.openxmlformats.org/drawingml/2006/picture">
                 <pic:pic xmlns:pic="http://schemas.openxmlformats.org/drawingml/2006/picture">
                   <pic:nvPicPr>
-                    <pic:cNvPr id="0" name="Picture 28"/>
+                    <pic:cNvPr id="0" name="Picture 25"/>
                     <pic:cNvPicPr>
                       <a:picLocks noChangeAspect="1" noChangeArrowheads="1"/>
                     </pic:cNvPicPr>
                   </pic:nvPicPr>
                   <pic:blipFill>
-                    <a:blip r:embed="rId21"/>
+                    <a:blip r:embed="rId26" cstate="print"/>
                     <a:srcRect/>
                     <a:stretch>
                       <a:fillRect/>
@@ -4688,7 +4783,7 @@
                   <pic:spPr bwMode="auto">
                     <a:xfrm>
                       <a:off x="0" y="0"/>
-                      <a:ext cx="5943600" cy="2829959"/>
+                      <a:ext cx="5943600" cy="2601075"/>
                     </a:xfrm>
                     <a:prstGeom prst="rect">
                       <a:avLst/>
@@ -4707,9 +4802,71 @@
           </wp:inline>
         </w:drawing>
       </w:r>
-      <w:r>
-        <w:br w:type="page"/>
-      </w:r>
+    </w:p>
+    <w:p/>
+    <w:p/>
+    <w:p>
+      <w:r>
+        <w:drawing>
+          <wp:inline distT="0" distB="0" distL="0" distR="0">
+            <wp:extent cx="5943600" cy="1791880"/>
+            <wp:effectExtent l="19050" t="0" r="0" b="0"/>
+            <wp:docPr id="23" name="Picture 28"/>
+            <wp:cNvGraphicFramePr>
+              <a:graphicFrameLocks xmlns:a="http://schemas.openxmlformats.org/drawingml/2006/main" noChangeAspect="1"/>
+            </wp:cNvGraphicFramePr>
+            <a:graphic xmlns:a="http://schemas.openxmlformats.org/drawingml/2006/main">
+              <a:graphicData uri="http://schemas.openxmlformats.org/drawingml/2006/picture">
+                <pic:pic xmlns:pic="http://schemas.openxmlformats.org/drawingml/2006/picture">
+                  <pic:nvPicPr>
+                    <pic:cNvPr id="0" name="Picture 28"/>
+                    <pic:cNvPicPr>
+                      <a:picLocks noChangeAspect="1" noChangeArrowheads="1"/>
+                    </pic:cNvPicPr>
+                  </pic:nvPicPr>
+                  <pic:blipFill>
+                    <a:blip r:embed="rId27" cstate="print"/>
+                    <a:srcRect/>
+                    <a:stretch>
+                      <a:fillRect/>
+                    </a:stretch>
+                  </pic:blipFill>
+                  <pic:spPr bwMode="auto">
+                    <a:xfrm>
+                      <a:off x="0" y="0"/>
+                      <a:ext cx="5943600" cy="1791880"/>
+                    </a:xfrm>
+                    <a:prstGeom prst="rect">
+                      <a:avLst/>
+                    </a:prstGeom>
+                    <a:noFill/>
+                    <a:ln w="9525">
+                      <a:noFill/>
+                      <a:miter lim="800000"/>
+                      <a:headEnd/>
+                      <a:tailEnd/>
+                    </a:ln>
+                  </pic:spPr>
+                </pic:pic>
+              </a:graphicData>
+            </a:graphic>
+          </wp:inline>
+        </w:drawing>
+      </w:r>
+    </w:p>
+    <w:p/>
+    <w:p/>
+    <w:p/>
+    <w:p/>
+    <w:p/>
+    <w:p/>
+    <w:p/>
+    <w:p>
+      <w:pPr>
+        <w:rPr>
+          <w:lang w:val="en-SG"/>
+        </w:rPr>
+      </w:pPr>
     </w:p>
     <w:p>
       <w:pPr>
@@ -4721,22 +4878,417 @@
         <w:ind w:left="360"/>
         <w:jc w:val="left"/>
       </w:pPr>
-      <w:bookmarkStart w:id="12" w:name="_Toc536390339"/>
+      <w:bookmarkStart w:id="9" w:name="_Toc40004"/>
+      <w:r>
+        <w:lastRenderedPageBreak/>
+        <w:t>Real-time Dashboard</w:t>
+      </w:r>
+      <w:bookmarkEnd w:id="9"/>
+    </w:p>
+    <w:p>
+      <w:pPr>
+        <w:jc w:val="both"/>
+      </w:pPr>
+      <w:r>
+        <w:t>U</w:t>
+      </w:r>
+      <w:r>
+        <w:t>ser</w:t>
+      </w:r>
+      <w:r>
+        <w:t xml:space="preserve"> </w:t>
+      </w:r>
+      <w:r>
+        <w:t>can</w:t>
+      </w:r>
+      <w:r>
+        <w:t xml:space="preserve"> easily access the dashboard</w:t>
+      </w:r>
+      <w:r>
+        <w:t xml:space="preserve"> in which real-time data will be displayed for </w:t>
+      </w:r>
+      <w:r>
+        <w:t xml:space="preserve">assigned </w:t>
+      </w:r>
+      <w:r>
+        <w:t>station</w:t>
+      </w:r>
+      <w:r>
+        <w:t xml:space="preserve">s. User will have to select a particular station which is assigned to him. </w:t>
+      </w:r>
+      <w:r>
+        <w:t xml:space="preserve">Ideally </w:t>
+      </w:r>
+      <w:r>
+        <w:t>the</w:t>
+      </w:r>
+      <w:r>
+        <w:t xml:space="preserve"> dashboard is divided into 3 sections, the ‘</w:t>
+      </w:r>
+      <w:r>
+        <w:rPr>
+          <w:b/>
+        </w:rPr>
+        <w:t>map’</w:t>
+      </w:r>
+      <w:r>
+        <w:t>, ‘</w:t>
+      </w:r>
+      <w:r>
+        <w:rPr>
+          <w:b/>
+        </w:rPr>
+        <w:t>health’</w:t>
+      </w:r>
+      <w:r>
+        <w:t xml:space="preserve"> and ‘</w:t>
+      </w:r>
+      <w:r>
+        <w:rPr>
+          <w:b/>
+        </w:rPr>
+        <w:t>sensor’</w:t>
+      </w:r>
+      <w:r>
+        <w:t>.</w:t>
+      </w:r>
+    </w:p>
+    <w:p>
+      <w:pPr>
+        <w:jc w:val="both"/>
+      </w:pPr>
+      <w:r>
+        <w:t>The ‘</w:t>
+      </w:r>
+      <w:r>
+        <w:rPr>
+          <w:b/>
+        </w:rPr>
+        <w:t>map’</w:t>
+      </w:r>
+      <w:r>
+        <w:t xml:space="preserve"> section displays the station(s) attached to the user on a map.  The user </w:t>
+      </w:r>
+      <w:r>
+        <w:t xml:space="preserve">can </w:t>
+      </w:r>
+      <w:r>
+        <w:t>interactively navigate through the map tha</w:t>
+      </w:r>
+      <w:r>
+        <w:t xml:space="preserve">t is presented. </w:t>
+      </w:r>
+      <w:r>
+        <w:t>The user should be able to select a specific station on the map by a simple click of the mouse.</w:t>
+      </w:r>
+    </w:p>
+    <w:p>
+      <w:pPr>
+        <w:jc w:val="both"/>
+      </w:pPr>
+      <w:r>
+        <w:t>The ‘</w:t>
+      </w:r>
+      <w:r>
+        <w:rPr>
+          <w:b/>
+        </w:rPr>
+        <w:t>health’</w:t>
+      </w:r>
+      <w:r>
+        <w:t xml:space="preserve"> section displays a summary of health status of the stations atta</w:t>
+      </w:r>
+      <w:r>
+        <w:t xml:space="preserve">ched to the user in real-time. </w:t>
+      </w:r>
+      <w:r>
+        <w:t>Since the health data is sent to the RAM application on a per-minute basis, the health summary is to be refreshed with the same frequency of the incoming health data.</w:t>
+      </w:r>
+    </w:p>
+    <w:p>
+      <w:pPr>
+        <w:jc w:val="both"/>
+      </w:pPr>
+      <w:r>
+        <w:t>The ‘</w:t>
+      </w:r>
+      <w:r>
+        <w:rPr>
+          <w:b/>
+        </w:rPr>
+        <w:t>sensor’</w:t>
+      </w:r>
+      <w:r>
+        <w:t xml:space="preserve"> section displays the data sent from sensors attached to the station in real-time. This section should work i</w:t>
+      </w:r>
+      <w:r>
+        <w:t xml:space="preserve">n-sync with the ‘map’ section. </w:t>
+      </w:r>
+      <w:r>
+        <w:t>The ‘sensor’ section displays the s</w:t>
+      </w:r>
+      <w:r>
+        <w:t xml:space="preserve">elected station’s sensor data. </w:t>
+      </w:r>
+      <w:r>
+        <w:t>Since the sensor data is sent to the RAM application on a per-second basis, this section is expected to be refreshed on a per-second basis.</w:t>
+      </w:r>
+    </w:p>
+    <w:p/>
+    <w:p>
+      <w:pPr>
+        <w:rPr>
+          <w:lang w:val="en-SG"/>
+        </w:rPr>
+      </w:pPr>
+      <w:r>
+        <w:rPr>
+          <w:noProof/>
+          <w:lang w:eastAsia="zh-CN"/>
+        </w:rPr>
+        <w:drawing>
+          <wp:inline distT="0" distB="0" distL="0" distR="0">
+            <wp:extent cx="5943600" cy="3194847"/>
+            <wp:effectExtent l="19050" t="0" r="0" b="0"/>
+            <wp:docPr id="8" name="Picture 4"/>
+            <wp:cNvGraphicFramePr>
+              <a:graphicFrameLocks xmlns:a="http://schemas.openxmlformats.org/drawingml/2006/main" noChangeAspect="1"/>
+            </wp:cNvGraphicFramePr>
+            <a:graphic xmlns:a="http://schemas.openxmlformats.org/drawingml/2006/main">
+              <a:graphicData uri="http://schemas.openxmlformats.org/drawingml/2006/picture">
+                <pic:pic xmlns:pic="http://schemas.openxmlformats.org/drawingml/2006/picture">
+                  <pic:nvPicPr>
+                    <pic:cNvPr id="0" name="Picture 4"/>
+                    <pic:cNvPicPr>
+                      <a:picLocks noChangeAspect="1" noChangeArrowheads="1"/>
+                    </pic:cNvPicPr>
+                  </pic:nvPicPr>
+                  <pic:blipFill>
+                    <a:blip r:embed="rId28" cstate="print"/>
+                    <a:srcRect/>
+                    <a:stretch>
+                      <a:fillRect/>
+                    </a:stretch>
+                  </pic:blipFill>
+                  <pic:spPr bwMode="auto">
+                    <a:xfrm>
+                      <a:off x="0" y="0"/>
+                      <a:ext cx="5943600" cy="3194847"/>
+                    </a:xfrm>
+                    <a:prstGeom prst="rect">
+                      <a:avLst/>
+                    </a:prstGeom>
+                    <a:noFill/>
+                    <a:ln w="9525">
+                      <a:noFill/>
+                      <a:miter lim="800000"/>
+                      <a:headEnd/>
+                      <a:tailEnd/>
+                    </a:ln>
+                  </pic:spPr>
+                </pic:pic>
+              </a:graphicData>
+            </a:graphic>
+          </wp:inline>
+        </w:drawing>
+      </w:r>
+    </w:p>
+    <w:p>
+      <w:pPr>
+        <w:pStyle w:val="Heading2"/>
+        <w:numPr>
+          <w:ilvl w:val="0"/>
+          <w:numId w:val="0"/>
+        </w:numPr>
+        <w:ind w:left="720" w:hanging="360"/>
+        <w:jc w:val="left"/>
+      </w:pPr>
+    </w:p>
+    <w:p>
+      <w:pPr>
+        <w:pStyle w:val="Heading2"/>
+        <w:numPr>
+          <w:ilvl w:val="0"/>
+          <w:numId w:val="8"/>
+        </w:numPr>
+        <w:ind w:left="360"/>
+        <w:jc w:val="left"/>
+      </w:pPr>
+      <w:bookmarkStart w:id="10" w:name="_Toc40005"/>
+      <w:r>
+        <w:lastRenderedPageBreak/>
+        <w:t>Health Check</w:t>
+      </w:r>
+      <w:bookmarkEnd w:id="10"/>
+    </w:p>
+    <w:p>
+      <w:r>
+        <w:t>Go to stations health page, and t</w:t>
+      </w:r>
+      <w:r>
+        <w:t>he system</w:t>
+      </w:r>
+      <w:r>
+        <w:t xml:space="preserve"> </w:t>
+      </w:r>
+      <w:r>
+        <w:t>will display</w:t>
+      </w:r>
+      <w:r>
+        <w:t xml:space="preserve"> a summary of health status of the stations attached to the user in real-time. </w:t>
+      </w:r>
+      <w:r>
+        <w:t>T</w:t>
+      </w:r>
+      <w:r>
+        <w:t>he</w:t>
+      </w:r>
+      <w:r>
+        <w:t xml:space="preserve"> station’s</w:t>
+      </w:r>
+      <w:r>
+        <w:t xml:space="preserve"> </w:t>
+      </w:r>
+      <w:r>
+        <w:t xml:space="preserve">health </w:t>
+      </w:r>
+      <w:r>
+        <w:t xml:space="preserve">data </w:t>
+      </w:r>
+      <w:r>
+        <w:t xml:space="preserve">summary is refreshed </w:t>
+      </w:r>
+      <w:r>
+        <w:t>at every one minute.</w:t>
+      </w:r>
+    </w:p>
+    <w:p/>
+    <w:p>
+      <w:r>
+        <w:rPr>
+          <w:noProof/>
+          <w:lang w:eastAsia="zh-CN"/>
+        </w:rPr>
+        <w:drawing>
+          <wp:inline distT="0" distB="0" distL="0" distR="0">
+            <wp:extent cx="5943600" cy="2641566"/>
+            <wp:effectExtent l="19050" t="0" r="0" b="0"/>
+            <wp:docPr id="37" name="Picture 37"/>
+            <wp:cNvGraphicFramePr>
+              <a:graphicFrameLocks xmlns:a="http://schemas.openxmlformats.org/drawingml/2006/main" noChangeAspect="1"/>
+            </wp:cNvGraphicFramePr>
+            <a:graphic xmlns:a="http://schemas.openxmlformats.org/drawingml/2006/main">
+              <a:graphicData uri="http://schemas.openxmlformats.org/drawingml/2006/picture">
+                <pic:pic xmlns:pic="http://schemas.openxmlformats.org/drawingml/2006/picture">
+                  <pic:nvPicPr>
+                    <pic:cNvPr id="0" name="Picture 37"/>
+                    <pic:cNvPicPr>
+                      <a:picLocks noChangeAspect="1" noChangeArrowheads="1"/>
+                    </pic:cNvPicPr>
+                  </pic:nvPicPr>
+                  <pic:blipFill>
+                    <a:blip r:embed="rId29"/>
+                    <a:srcRect/>
+                    <a:stretch>
+                      <a:fillRect/>
+                    </a:stretch>
+                  </pic:blipFill>
+                  <pic:spPr bwMode="auto">
+                    <a:xfrm>
+                      <a:off x="0" y="0"/>
+                      <a:ext cx="5943600" cy="2641566"/>
+                    </a:xfrm>
+                    <a:prstGeom prst="rect">
+                      <a:avLst/>
+                    </a:prstGeom>
+                    <a:noFill/>
+                    <a:ln w="9525">
+                      <a:noFill/>
+                      <a:miter lim="800000"/>
+                      <a:headEnd/>
+                      <a:tailEnd/>
+                    </a:ln>
+                  </pic:spPr>
+                </pic:pic>
+              </a:graphicData>
+            </a:graphic>
+          </wp:inline>
+        </w:drawing>
+      </w:r>
+    </w:p>
+    <w:p>
+      <w:pPr>
+        <w:pStyle w:val="Heading2"/>
+        <w:numPr>
+          <w:ilvl w:val="0"/>
+          <w:numId w:val="0"/>
+        </w:numPr>
+        <w:ind w:left="720" w:hanging="360"/>
+        <w:jc w:val="left"/>
+      </w:pPr>
+      <w:r>
+        <w:br w:type="page"/>
+      </w:r>
+    </w:p>
+    <w:p>
+      <w:pPr>
+        <w:pStyle w:val="Heading2"/>
+        <w:numPr>
+          <w:ilvl w:val="0"/>
+          <w:numId w:val="8"/>
+        </w:numPr>
+        <w:ind w:left="360"/>
+        <w:jc w:val="left"/>
+      </w:pPr>
+      <w:bookmarkStart w:id="11" w:name="_Toc40006"/>
       <w:r>
         <w:lastRenderedPageBreak/>
         <w:t>Report</w:t>
       </w:r>
-      <w:bookmarkEnd w:id="12"/>
-    </w:p>
-    <w:p>
-      <w:r>
-        <w:t>The data should be available and accessible by users in the form of reports, charts, and graphs.</w:t>
+      <w:bookmarkEnd w:id="11"/>
+    </w:p>
+    <w:p>
+      <w:pPr>
+        <w:jc w:val="both"/>
+      </w:pPr>
+      <w:r>
+        <w:t xml:space="preserve">Go to report page. </w:t>
+      </w:r>
+      <w:r>
+        <w:t>Relavant</w:t>
+      </w:r>
+      <w:r>
+        <w:t xml:space="preserve"> data</w:t>
+      </w:r>
+      <w:r>
+        <w:t xml:space="preserve"> for stations</w:t>
       </w:r>
       <w:r>
         <w:t xml:space="preserve"> </w:t>
       </w:r>
       <w:r>
-        <w:t>The users are able to customize these reports further.</w:t>
+        <w:t>ar</w:t>
+      </w:r>
+      <w:r>
+        <w:t>e available</w:t>
+      </w:r>
+      <w:r>
+        <w:t xml:space="preserve"> for download,</w:t>
+      </w:r>
+      <w:r>
+        <w:t xml:space="preserve"> and accessible by users in the form of reports, charts, and graphs.</w:t>
+      </w:r>
+      <w:r>
+        <w:t xml:space="preserve"> </w:t>
+      </w:r>
+      <w:r>
+        <w:t>Users</w:t>
+      </w:r>
+      <w:r>
+        <w:t xml:space="preserve"> can </w:t>
+      </w:r>
+      <w:r>
+        <w:t>customize these reports further.</w:t>
       </w:r>
     </w:p>
     <w:p/>
@@ -4764,7 +5316,7 @@
                     </pic:cNvPicPr>
                   </pic:nvPicPr>
                   <pic:blipFill>
-                    <a:blip r:embed="rId22"/>
+                    <a:blip r:embed="rId30"/>
                     <a:srcRect/>
                     <a:stretch>
                       <a:fillRect/>
@@ -4806,12 +5358,171 @@
           <w:lang w:val="en-SG"/>
         </w:rPr>
       </w:pPr>
+    </w:p>
+    <w:p>
+      <w:pPr>
+        <w:rPr>
+          <w:lang w:val="en-SG"/>
+        </w:rPr>
+      </w:pPr>
+    </w:p>
+    <w:p>
+      <w:pPr>
+        <w:rPr>
+          <w:lang w:val="en-SG"/>
+        </w:rPr>
+      </w:pPr>
+    </w:p>
+    <w:p>
+      <w:pPr>
+        <w:rPr>
+          <w:lang w:val="en-SG"/>
+        </w:rPr>
+      </w:pPr>
+    </w:p>
+    <w:p>
+      <w:pPr>
+        <w:rPr>
+          <w:lang w:val="en-SG"/>
+        </w:rPr>
+      </w:pPr>
+    </w:p>
+    <w:p>
+      <w:pPr>
+        <w:rPr>
+          <w:lang w:val="en-SG"/>
+        </w:rPr>
+      </w:pPr>
+    </w:p>
+    <w:p>
+      <w:pPr>
+        <w:rPr>
+          <w:lang w:val="en-SG"/>
+        </w:rPr>
+      </w:pPr>
+    </w:p>
+    <w:p>
+      <w:pPr>
+        <w:rPr>
+          <w:lang w:val="en-SG"/>
+        </w:rPr>
+      </w:pPr>
+    </w:p>
+    <w:p>
+      <w:pPr>
+        <w:rPr>
+          <w:lang w:val="en-SG"/>
+        </w:rPr>
+      </w:pPr>
+    </w:p>
+    <w:p>
+      <w:pPr>
+        <w:pStyle w:val="Heading2"/>
+        <w:numPr>
+          <w:ilvl w:val="0"/>
+          <w:numId w:val="8"/>
+        </w:numPr>
+        <w:ind w:left="360"/>
+        <w:jc w:val="left"/>
+      </w:pPr>
+      <w:bookmarkStart w:id="12" w:name="_Toc40007"/>
+      <w:r>
+        <w:lastRenderedPageBreak/>
+        <w:t>History Records</w:t>
+      </w:r>
+      <w:bookmarkEnd w:id="12"/>
+    </w:p>
+    <w:p>
+      <w:pPr>
+        <w:rPr>
+          <w:lang w:val="en-SG"/>
+        </w:rPr>
+      </w:pPr>
+      <w:r>
+        <w:rPr>
+          <w:lang w:val="en-SG"/>
+        </w:rPr>
+        <w:t>Go to history record page</w:t>
+      </w:r>
+      <w:r>
+        <w:rPr>
+          <w:lang w:val="en-SG"/>
+        </w:rPr>
+        <w:t>,</w:t>
+      </w:r>
+      <w:r>
+        <w:rPr>
+          <w:lang w:val="en-SG"/>
+        </w:rPr>
+        <w:t xml:space="preserve"> and select a station and period for which user wants to see the history records. R</w:t>
+      </w:r>
+      <w:r>
+        <w:rPr>
+          <w:lang w:val="en-SG"/>
+        </w:rPr>
+        <w:t>el</w:t>
+      </w:r>
+      <w:r>
+        <w:rPr>
+          <w:lang w:val="en-SG"/>
+        </w:rPr>
+        <w:t>e</w:t>
+      </w:r>
+      <w:r>
+        <w:rPr>
+          <w:lang w:val="en-SG"/>
+        </w:rPr>
+        <w:t>v</w:t>
+      </w:r>
+      <w:r>
+        <w:rPr>
+          <w:lang w:val="en-SG"/>
+        </w:rPr>
+        <w:t>a</w:t>
+      </w:r>
+      <w:r>
+        <w:rPr>
+          <w:lang w:val="en-SG"/>
+        </w:rPr>
+        <w:t>nt</w:t>
+      </w:r>
+      <w:r>
+        <w:rPr>
+          <w:lang w:val="en-SG"/>
+        </w:rPr>
+        <w:t xml:space="preserve"> data </w:t>
+      </w:r>
+      <w:r>
+        <w:rPr>
+          <w:lang w:val="en-SG"/>
+        </w:rPr>
+        <w:t xml:space="preserve">for the selected station </w:t>
+      </w:r>
+      <w:r>
+        <w:rPr>
+          <w:lang w:val="en-SG"/>
+        </w:rPr>
+        <w:t>will be displayed in the graph.</w:t>
+      </w:r>
+    </w:p>
+    <w:p>
+      <w:pPr>
+        <w:rPr>
+          <w:lang w:val="en-SG"/>
+        </w:rPr>
+      </w:pPr>
+    </w:p>
+    <w:p>
+      <w:pPr>
+        <w:rPr>
+          <w:lang w:val="en-SG"/>
+        </w:rPr>
+      </w:pPr>
       <w:r>
         <w:rPr>
           <w:noProof/>
           <w:lang w:eastAsia="zh-CN"/>
         </w:rPr>
-        <w:lastRenderedPageBreak/>
         <w:drawing>
           <wp:inline distT="0" distB="0" distL="0" distR="0">
             <wp:extent cx="5943600" cy="3302839"/>
@@ -4830,7 +5541,7 @@
                     </pic:cNvPicPr>
                   </pic:nvPicPr>
                   <pic:blipFill>
-                    <a:blip r:embed="rId23"/>
+                    <a:blip r:embed="rId31"/>
                     <a:srcRect/>
                     <a:stretch>
                       <a:fillRect/>
@@ -4924,34 +5635,6 @@
     </w:p>
     <w:p>
       <w:pPr>
-        <w:rPr>
-          <w:lang w:val="en-SG"/>
-        </w:rPr>
-      </w:pPr>
-    </w:p>
-    <w:p>
-      <w:pPr>
-        <w:rPr>
-          <w:lang w:val="en-SG"/>
-        </w:rPr>
-      </w:pPr>
-    </w:p>
-    <w:p>
-      <w:pPr>
-        <w:rPr>
-          <w:lang w:val="en-SG"/>
-        </w:rPr>
-      </w:pPr>
-    </w:p>
-    <w:p>
-      <w:pPr>
-        <w:rPr>
-          <w:lang w:val="en-SG"/>
-        </w:rPr>
-      </w:pPr>
-    </w:p>
-    <w:p>
-      <w:pPr>
         <w:ind w:left="720"/>
         <w:rPr>
           <w:lang w:val="en-SG"/>
@@ -4968,7 +5651,7 @@
         <w:ind w:left="360"/>
         <w:jc w:val="left"/>
       </w:pPr>
-      <w:bookmarkStart w:id="13" w:name="_Toc536390340"/>
+      <w:bookmarkStart w:id="13" w:name="_Toc40008"/>
       <w:r>
         <w:lastRenderedPageBreak/>
         <w:t>Alerts and Notifications</w:t>
@@ -4976,6 +5659,9 @@
       <w:bookmarkEnd w:id="13"/>
     </w:p>
     <w:p>
+      <w:pPr>
+        <w:jc w:val="both"/>
+      </w:pPr>
       <w:r>
         <w:t>The RAM a</w:t>
       </w:r>
@@ -4989,15 +5675,37 @@
         <w:t>certain important or time-sensitive information, especially around station health status.</w:t>
       </w:r>
     </w:p>
-    <w:p/>
-    <w:p>
-      <w:r>
-        <w:t>In case of station failures, the users have requested it to be recorded for their tracking and closure. The application will receive station failure information in real-time from an external station monitoring application managed by SERIS.  The RAM application in-turn will record this information in the notification table, to bring such stationfailures to user’s attention.</w:t>
-      </w:r>
-    </w:p>
-    <w:p>
-      <w:r>
-        <w:t>The station health code sent by the station indicates the health status and error code.  Ideally we should be receiving a ‘1’ meaning station in good health and there are no errors.  In case the value is not ‘1’ then this needs to be captured and recorded in the notification table.  This will help SERIS to intervene and take corrective action in a timely manner.</w:t>
+    <w:p>
+      <w:pPr>
+        <w:jc w:val="both"/>
+      </w:pPr>
+    </w:p>
+    <w:p>
+      <w:pPr>
+        <w:jc w:val="both"/>
+      </w:pPr>
+      <w:r>
+        <w:t>In case of station failures, the users have requested it to be recorded for their tracking and closure. The application will receive station failure information in real-time from an external station monitoring application managed by SERIS.  The RAM application in-turn will record this information in the notification table, to bring such station</w:t>
+      </w:r>
+      <w:r>
+        <w:t xml:space="preserve"> </w:t>
+      </w:r>
+      <w:r>
+        <w:t>failures to user’s attention.</w:t>
+      </w:r>
+    </w:p>
+    <w:p>
+      <w:pPr>
+        <w:jc w:val="both"/>
+      </w:pPr>
+      <w:r>
+        <w:t>The station health code sent by the station indicates the health status and error code.  Ideally we should be receiving a ‘1’ meaning station in good health and there are no errors.  In case the value is not ‘1’ then this needs to be captured and recor</w:t>
+      </w:r>
+      <w:r>
+        <w:t xml:space="preserve">ded in the notification table. </w:t>
+      </w:r>
+      <w:r>
+        <w:t>This will help SERIS to intervene and take corrective action in a timely manner.</w:t>
       </w:r>
     </w:p>
     <w:p/>
@@ -5098,7 +5806,7 @@
         <w:ind w:left="360"/>
         <w:jc w:val="left"/>
       </w:pPr>
-      <w:bookmarkStart w:id="14" w:name="_Toc536390341"/>
+      <w:bookmarkStart w:id="14" w:name="_Toc40009"/>
       <w:r>
         <w:lastRenderedPageBreak/>
         <w:t>Auditing and Tracebilit</w:t>
@@ -5145,7 +5853,10 @@
         <w:jc w:val="both"/>
       </w:pPr>
       <w:r>
-        <w:t>User Management details, specifically creation and deletion of user accounts</w:t>
+        <w:t xml:space="preserve">User Management details, </w:t>
+      </w:r>
+      <w:r>
+        <w:t>specifically creation and deletion of user accounts</w:t>
       </w:r>
     </w:p>
     <w:p>
@@ -5170,8 +5881,8 @@
       </w:r>
     </w:p>
     <w:sectPr>
-      <w:headerReference w:type="default" r:id="rId24"/>
-      <w:footerReference w:type="default" r:id="rId25"/>
+      <w:headerReference w:type="default" r:id="rId32"/>
+      <w:footerReference w:type="default" r:id="rId33"/>
       <w:pgSz w:w="12240" w:h="15840"/>
       <w:pgMar w:top="1440" w:right="1440" w:bottom="1440" w:left="1440" w:header="720" w:footer="720" w:gutter="0"/>
       <w:cols w:space="720"/>
@@ -5388,7 +6099,7 @@
             <w:noProof/>
             <w:lang w:val="en-SG"/>
           </w:rPr>
-          <w:t>18</w:t>
+          <w:t>2</w:t>
         </w:r>
         <w:r>
           <w:rPr>
@@ -7851,28 +8562,13 @@
   <a:extraClrSchemeLst/>
   <a:extLst>
     <a:ext uri="{05A4C25C-085E-4340-85A3-A5531E510DB2}">
-      <thm15:themeFamily xmlns:thm15="http://schemas.microsoft.com/office/thememl/2012/main" xmlns="" name="Office Theme" id="{62F939B6-93AF-4DB8-9C6B-D6C7DFDC589F}" vid="{4A3C46E8-61CC-4603-A589-7422A47A8E4A}"/>
+      <thm15:themeFamily xmlns="" xmlns:thm15="http://schemas.microsoft.com/office/thememl/2012/main" name="Office Theme" id="{62F939B6-93AF-4DB8-9C6B-D6C7DFDC589F}" vid="{4A3C46E8-61CC-4603-A589-7422A47A8E4A}"/>
     </a:ext>
   </a:extLst>
 </a:theme>
 </file>
 
 <file path=customXml/item1.xml><?xml version="1.0" encoding="utf-8"?>
-<p:properties xmlns:p="http://schemas.microsoft.com/office/2006/metadata/properties" xmlns:xsi="http://www.w3.org/2001/XMLSchema-instance" xmlns:pc="http://schemas.microsoft.com/office/infopath/2007/PartnerControls">
-  <documentManagement/>
-</p:properties>
-</file>
-
-<file path=customXml/item2.xml><?xml version="1.0" encoding="utf-8"?>
-<?mso-contentType ?>
-<FormTemplates xmlns="http://schemas.microsoft.com/sharepoint/v3/contenttype/forms">
-  <Display>DocumentLibraryForm</Display>
-  <Edit>DocumentLibraryForm</Edit>
-  <New>DocumentLibraryForm</New>
-</FormTemplates>
-</file>
-
-<file path=customXml/item3.xml><?xml version="1.0" encoding="utf-8"?>
 <ct:contentTypeSchema xmlns:ct="http://schemas.microsoft.com/office/2006/metadata/contentType" xmlns:ma="http://schemas.microsoft.com/office/2006/metadata/properties/metaAttributes" ct:_="" ma:_="" ma:contentTypeName="Document" ma:contentTypeID="0x010100C8E325197F898B48A90A7E46E62C04EB" ma:contentTypeVersion="9" ma:contentTypeDescription="Create a new document." ma:contentTypeScope="" ma:versionID="7135c03dcd2939431bec46a4db02725b">
   <xsd:schema xmlns:xsd="http://www.w3.org/2001/XMLSchema" xmlns:xs="http://www.w3.org/2001/XMLSchema" xmlns:p="http://schemas.microsoft.com/office/2006/metadata/properties" xmlns:ns2="643cc4c9-974a-459b-a4e2-b99cf79270c5" xmlns:ns3="aa606edf-d360-4d28-9266-fcd27bf14afa" targetNamespace="http://schemas.microsoft.com/office/2006/metadata/properties" ma:root="true" ma:fieldsID="21d6fed3abad32436de4890e3e668c39" ns2:_="" ns3:_="">
     <xsd:import namespace="643cc4c9-974a-459b-a4e2-b99cf79270c5"/>
@@ -8069,28 +8765,26 @@
 </ct:contentTypeSchema>
 </file>
 
+<file path=customXml/item2.xml><?xml version="1.0" encoding="utf-8"?>
+<?mso-contentType ?>
+<FormTemplates xmlns="http://schemas.microsoft.com/sharepoint/v3/contenttype/forms">
+  <Display>DocumentLibraryForm</Display>
+  <Edit>DocumentLibraryForm</Edit>
+  <New>DocumentLibraryForm</New>
+</FormTemplates>
+</file>
+
+<file path=customXml/item3.xml><?xml version="1.0" encoding="utf-8"?>
+<p:properties xmlns:p="http://schemas.microsoft.com/office/2006/metadata/properties" xmlns:xsi="http://www.w3.org/2001/XMLSchema-instance" xmlns:pc="http://schemas.microsoft.com/office/infopath/2007/PartnerControls">
+  <documentManagement/>
+</p:properties>
+</file>
+
 <file path=customXml/item4.xml><?xml version="1.0" encoding="utf-8"?>
 <b:Sources xmlns:b="http://schemas.openxmlformats.org/officeDocument/2006/bibliography" xmlns="http://schemas.openxmlformats.org/officeDocument/2006/bibliography" SelectedStyle="\APASixthEditionOfficeOnline.xsl" StyleName="APA" Version="6"/>
 </file>
 
 <file path=customXml/itemProps1.xml><?xml version="1.0" encoding="utf-8"?>
-<ds:datastoreItem xmlns:ds="http://schemas.openxmlformats.org/officeDocument/2006/customXml" ds:itemID="{F584B5E0-B756-4F08-966F-063C0D50EA13}">
-  <ds:schemaRefs>
-    <ds:schemaRef ds:uri="http://schemas.microsoft.com/office/2006/metadata/properties"/>
-    <ds:schemaRef ds:uri="http://schemas.microsoft.com/office/infopath/2007/PartnerControls"/>
-  </ds:schemaRefs>
-</ds:datastoreItem>
-</file>
-
-<file path=customXml/itemProps2.xml><?xml version="1.0" encoding="utf-8"?>
-<ds:datastoreItem xmlns:ds="http://schemas.openxmlformats.org/officeDocument/2006/customXml" ds:itemID="{CC9F2434-3AB7-47CB-82E3-ABA7C5FBB26F}">
-  <ds:schemaRefs>
-    <ds:schemaRef ds:uri="http://schemas.microsoft.com/sharepoint/v3/contenttype/forms"/>
-  </ds:schemaRefs>
-</ds:datastoreItem>
-</file>
-
-<file path=customXml/itemProps3.xml><?xml version="1.0" encoding="utf-8"?>
 <ds:datastoreItem xmlns:ds="http://schemas.openxmlformats.org/officeDocument/2006/customXml" ds:itemID="{E2EF91D7-2B2A-4F17-BA30-318F1CBC44C0}">
   <ds:schemaRefs>
     <ds:schemaRef ds:uri="http://schemas.microsoft.com/office/2006/metadata/contentType"/>
@@ -8109,6 +8803,23 @@
 </ds:datastoreItem>
 </file>
 
+<file path=customXml/itemProps2.xml><?xml version="1.0" encoding="utf-8"?>
+<ds:datastoreItem xmlns:ds="http://schemas.openxmlformats.org/officeDocument/2006/customXml" ds:itemID="{CC9F2434-3AB7-47CB-82E3-ABA7C5FBB26F}">
+  <ds:schemaRefs>
+    <ds:schemaRef ds:uri="http://schemas.microsoft.com/sharepoint/v3/contenttype/forms"/>
+  </ds:schemaRefs>
+</ds:datastoreItem>
+</file>
+
+<file path=customXml/itemProps3.xml><?xml version="1.0" encoding="utf-8"?>
+<ds:datastoreItem xmlns:ds="http://schemas.openxmlformats.org/officeDocument/2006/customXml" ds:itemID="{F584B5E0-B756-4F08-966F-063C0D50EA13}">
+  <ds:schemaRefs>
+    <ds:schemaRef ds:uri="http://schemas.microsoft.com/office/2006/metadata/properties"/>
+    <ds:schemaRef ds:uri="http://schemas.microsoft.com/office/infopath/2007/PartnerControls"/>
+  </ds:schemaRefs>
+</ds:datastoreItem>
+</file>
+
 <file path=customXml/itemProps4.xml><?xml version="1.0" encoding="utf-8"?>
 <ds:datastoreItem xmlns:ds="http://schemas.openxmlformats.org/officeDocument/2006/customXml" ds:itemID="{C99D9960-3ED0-4C54-9127-D17F0CF4DFF0}">
   <ds:schemaRefs>

</xml_diff>